<commit_message>
Updated Lab2 with new headings
</commit_message>
<xml_diff>
--- a/lab2/Lab2.docx
+++ b/lab2/Lab2.docx
@@ -51,8 +51,6 @@
         </w:rPr>
         <w:t>2</w:t>
       </w:r>
-      <w:bookmarkStart w:id="0" w:name="_GoBack"/>
-      <w:bookmarkEnd w:id="0"/>
       <w:r>
         <w:rPr>
           <w:rFonts w:ascii="Arial" w:hAnsi="Arial" w:cs="Arial"/>
@@ -175,7 +173,27 @@
           <w:szCs w:val="28"/>
           <w:lang w:val="en-GB"/>
         </w:rPr>
-        <w:t xml:space="preserve">Shen GuangXu </w:t>
+        <w:t xml:space="preserve">Shen </w:t>
+      </w:r>
+      <w:proofErr w:type="spellStart"/>
+      <w:r>
+        <w:rPr>
+          <w:rFonts w:ascii="Arial" w:hAnsi="Arial" w:cs="Arial"/>
+          <w:sz w:val="28"/>
+          <w:szCs w:val="28"/>
+          <w:lang w:val="en-GB"/>
+        </w:rPr>
+        <w:t>GuangXu</w:t>
+      </w:r>
+      <w:proofErr w:type="spellEnd"/>
+      <w:r>
+        <w:rPr>
+          <w:rFonts w:ascii="Arial" w:hAnsi="Arial" w:cs="Arial"/>
+          <w:sz w:val="28"/>
+          <w:szCs w:val="28"/>
+          <w:lang w:val="en-GB"/>
+        </w:rPr>
+        <w:t xml:space="preserve"> </w:t>
       </w:r>
       <w:r>
         <w:rPr>
@@ -304,7 +322,27 @@
           <w:szCs w:val="28"/>
           <w:lang w:val="en-GB"/>
         </w:rPr>
-        <w:t xml:space="preserve">Guo WanYao    </w:t>
+        <w:t xml:space="preserve">Guo </w:t>
+      </w:r>
+      <w:proofErr w:type="spellStart"/>
+      <w:r>
+        <w:rPr>
+          <w:rFonts w:ascii="Arial" w:hAnsi="Arial" w:cs="Arial"/>
+          <w:sz w:val="28"/>
+          <w:szCs w:val="28"/>
+          <w:lang w:val="en-GB"/>
+        </w:rPr>
+        <w:t>WanYao</w:t>
+      </w:r>
+      <w:proofErr w:type="spellEnd"/>
+      <w:r>
+        <w:rPr>
+          <w:rFonts w:ascii="Arial" w:hAnsi="Arial" w:cs="Arial"/>
+          <w:sz w:val="28"/>
+          <w:szCs w:val="28"/>
+          <w:lang w:val="en-GB"/>
+        </w:rPr>
+        <w:t xml:space="preserve">    </w:t>
       </w:r>
       <w:r>
         <w:rPr>
@@ -347,8 +385,19 @@
           <w:szCs w:val="28"/>
           <w:lang w:val="en-GB"/>
         </w:rPr>
-        <w:t>Zhang YongZhe</w:t>
+        <w:t xml:space="preserve">Zhang </w:t>
       </w:r>
+      <w:proofErr w:type="spellStart"/>
+      <w:r>
+        <w:rPr>
+          <w:rFonts w:ascii="Arial" w:hAnsi="Arial" w:cs="Arial"/>
+          <w:sz w:val="28"/>
+          <w:szCs w:val="28"/>
+          <w:lang w:val="en-GB"/>
+        </w:rPr>
+        <w:t>YongZhe</w:t>
+      </w:r>
+      <w:proofErr w:type="spellEnd"/>
       <w:r>
         <w:rPr>
           <w:rFonts w:ascii="Arial" w:hAnsi="Arial" w:cs="Arial"/>
@@ -390,8 +439,19 @@
           <w:szCs w:val="28"/>
           <w:lang w:val="en-GB"/>
         </w:rPr>
-        <w:t>Goh Jia Rui, Bryna</w:t>
+        <w:t xml:space="preserve">Goh Jia Rui, </w:t>
       </w:r>
+      <w:proofErr w:type="spellStart"/>
+      <w:r>
+        <w:rPr>
+          <w:rFonts w:ascii="Arial" w:hAnsi="Arial" w:cs="Arial"/>
+          <w:sz w:val="28"/>
+          <w:szCs w:val="28"/>
+          <w:lang w:val="en-GB"/>
+        </w:rPr>
+        <w:t>Bryna</w:t>
+      </w:r>
+      <w:proofErr w:type="spellEnd"/>
       <w:r>
         <w:rPr>
           <w:rFonts w:ascii="Arial" w:hAnsi="Arial" w:cs="Arial"/>
@@ -563,14 +623,12 @@
             </w:rPr>
             <w:fldChar w:fldCharType="separate"/>
           </w:r>
-          <w:hyperlink w:anchor="_Toc32595532" w:history="1">
+          <w:hyperlink w:anchor="_Toc33360722" w:history="1">
             <w:r>
               <w:rPr>
                 <w:rStyle w:val="Hyperlink"/>
-                <w:rFonts w:ascii="Arial" w:hAnsi="Arial" w:cs="Arial"/>
+                <w:rFonts w:cs="Arial"/>
                 <w:noProof/>
-                <w:sz w:val="22"/>
-                <w:szCs w:val="22"/>
                 <w:lang w:val="en-GB"/>
               </w:rPr>
               <w:t>1.</w:t>
@@ -587,10 +645,8 @@
             <w:r>
               <w:rPr>
                 <w:rStyle w:val="Hyperlink"/>
-                <w:rFonts w:ascii="Arial" w:hAnsi="Arial" w:cs="Arial"/>
+                <w:rFonts w:cs="Arial"/>
                 <w:noProof/>
-                <w:sz w:val="22"/>
-                <w:szCs w:val="22"/>
                 <w:lang w:val="en-GB"/>
               </w:rPr>
               <w:t>Mission Statement</w:t>
@@ -599,8 +655,6 @@
               <w:rPr>
                 <w:noProof/>
                 <w:webHidden/>
-                <w:sz w:val="22"/>
-                <w:szCs w:val="22"/>
               </w:rPr>
               <w:tab/>
             </w:r>
@@ -608,8 +662,6 @@
               <w:rPr>
                 <w:noProof/>
                 <w:webHidden/>
-                <w:sz w:val="22"/>
-                <w:szCs w:val="22"/>
               </w:rPr>
               <w:fldChar w:fldCharType="begin"/>
             </w:r>
@@ -617,25 +669,19 @@
               <w:rPr>
                 <w:noProof/>
                 <w:webHidden/>
-                <w:sz w:val="22"/>
-                <w:szCs w:val="22"/>
-              </w:rPr>
-              <w:instrText xml:space="preserve"> PAGEREF _Toc32595532 \h </w:instrText>
+              </w:rPr>
+              <w:instrText xml:space="preserve"> PAGEREF _Toc33360722 \h </w:instrText>
             </w:r>
             <w:r>
               <w:rPr>
                 <w:noProof/>
                 <w:webHidden/>
-                <w:sz w:val="22"/>
-                <w:szCs w:val="22"/>
               </w:rPr>
             </w:r>
             <w:r>
               <w:rPr>
                 <w:noProof/>
                 <w:webHidden/>
-                <w:sz w:val="22"/>
-                <w:szCs w:val="22"/>
               </w:rPr>
               <w:fldChar w:fldCharType="separate"/>
             </w:r>
@@ -643,8 +689,6 @@
               <w:rPr>
                 <w:noProof/>
                 <w:webHidden/>
-                <w:sz w:val="22"/>
-                <w:szCs w:val="22"/>
               </w:rPr>
               <w:t>3</w:t>
             </w:r>
@@ -652,8 +696,6 @@
               <w:rPr>
                 <w:noProof/>
                 <w:webHidden/>
-                <w:sz w:val="22"/>
-                <w:szCs w:val="22"/>
               </w:rPr>
               <w:fldChar w:fldCharType="end"/>
             </w:r>
@@ -673,14 +715,12 @@
               <w:lang w:val="en-SG" w:eastAsia="zh-CN"/>
             </w:rPr>
           </w:pPr>
-          <w:hyperlink w:anchor="_Toc32595533" w:history="1">
+          <w:hyperlink w:anchor="_Toc33360723" w:history="1">
             <w:r>
               <w:rPr>
                 <w:rStyle w:val="Hyperlink"/>
-                <w:rFonts w:ascii="Arial" w:hAnsi="Arial" w:cs="Arial"/>
+                <w:rFonts w:cs="Arial"/>
                 <w:noProof/>
-                <w:sz w:val="22"/>
-                <w:szCs w:val="22"/>
                 <w:lang w:val="en-GB"/>
               </w:rPr>
               <w:t>2.</w:t>
@@ -697,10 +737,8 @@
             <w:r>
               <w:rPr>
                 <w:rStyle w:val="Hyperlink"/>
-                <w:rFonts w:ascii="Arial" w:hAnsi="Arial" w:cs="Arial"/>
+                <w:rFonts w:cs="Arial"/>
                 <w:noProof/>
-                <w:sz w:val="22"/>
-                <w:szCs w:val="22"/>
                 <w:lang w:val="en-GB"/>
               </w:rPr>
               <w:t>Functional Requirements</w:t>
@@ -709,8 +747,6 @@
               <w:rPr>
                 <w:noProof/>
                 <w:webHidden/>
-                <w:sz w:val="22"/>
-                <w:szCs w:val="22"/>
               </w:rPr>
               <w:tab/>
             </w:r>
@@ -718,8 +754,6 @@
               <w:rPr>
                 <w:noProof/>
                 <w:webHidden/>
-                <w:sz w:val="22"/>
-                <w:szCs w:val="22"/>
               </w:rPr>
               <w:fldChar w:fldCharType="begin"/>
             </w:r>
@@ -727,25 +761,19 @@
               <w:rPr>
                 <w:noProof/>
                 <w:webHidden/>
-                <w:sz w:val="22"/>
-                <w:szCs w:val="22"/>
-              </w:rPr>
-              <w:instrText xml:space="preserve"> PAGEREF _Toc32595533 \h </w:instrText>
+              </w:rPr>
+              <w:instrText xml:space="preserve"> PAGEREF _Toc33360723 \h </w:instrText>
             </w:r>
             <w:r>
               <w:rPr>
                 <w:noProof/>
                 <w:webHidden/>
-                <w:sz w:val="22"/>
-                <w:szCs w:val="22"/>
               </w:rPr>
             </w:r>
             <w:r>
               <w:rPr>
                 <w:noProof/>
                 <w:webHidden/>
-                <w:sz w:val="22"/>
-                <w:szCs w:val="22"/>
               </w:rPr>
               <w:fldChar w:fldCharType="separate"/>
             </w:r>
@@ -753,8 +781,6 @@
               <w:rPr>
                 <w:noProof/>
                 <w:webHidden/>
-                <w:sz w:val="22"/>
-                <w:szCs w:val="22"/>
               </w:rPr>
               <w:t>3</w:t>
             </w:r>
@@ -762,8 +788,6 @@
               <w:rPr>
                 <w:noProof/>
                 <w:webHidden/>
-                <w:sz w:val="22"/>
-                <w:szCs w:val="22"/>
               </w:rPr>
               <w:fldChar w:fldCharType="end"/>
             </w:r>
@@ -783,14 +807,12 @@
               <w:lang w:val="en-SG" w:eastAsia="zh-CN"/>
             </w:rPr>
           </w:pPr>
-          <w:hyperlink w:anchor="_Toc32595534" w:history="1">
+          <w:hyperlink w:anchor="_Toc33360724" w:history="1">
             <w:r>
               <w:rPr>
                 <w:rStyle w:val="Hyperlink"/>
-                <w:rFonts w:ascii="Arial" w:hAnsi="Arial" w:cs="Arial"/>
+                <w:rFonts w:cs="Arial"/>
                 <w:noProof/>
-                <w:sz w:val="22"/>
-                <w:szCs w:val="22"/>
                 <w:lang w:val="en-GB"/>
               </w:rPr>
               <w:t>3.</w:t>
@@ -807,10 +829,8 @@
             <w:r>
               <w:rPr>
                 <w:rStyle w:val="Hyperlink"/>
-                <w:rFonts w:ascii="Arial" w:hAnsi="Arial" w:cs="Arial"/>
+                <w:rFonts w:cs="Arial"/>
                 <w:noProof/>
-                <w:sz w:val="22"/>
-                <w:szCs w:val="22"/>
                 <w:lang w:val="en-GB"/>
               </w:rPr>
               <w:t>Non-functional Requirements</w:t>
@@ -819,8 +839,6 @@
               <w:rPr>
                 <w:noProof/>
                 <w:webHidden/>
-                <w:sz w:val="22"/>
-                <w:szCs w:val="22"/>
               </w:rPr>
               <w:tab/>
             </w:r>
@@ -828,8 +846,6 @@
               <w:rPr>
                 <w:noProof/>
                 <w:webHidden/>
-                <w:sz w:val="22"/>
-                <w:szCs w:val="22"/>
               </w:rPr>
               <w:fldChar w:fldCharType="begin"/>
             </w:r>
@@ -837,25 +853,19 @@
               <w:rPr>
                 <w:noProof/>
                 <w:webHidden/>
-                <w:sz w:val="22"/>
-                <w:szCs w:val="22"/>
-              </w:rPr>
-              <w:instrText xml:space="preserve"> PAGEREF _Toc32595534 \h </w:instrText>
+              </w:rPr>
+              <w:instrText xml:space="preserve"> PAGEREF _Toc33360724 \h </w:instrText>
             </w:r>
             <w:r>
               <w:rPr>
                 <w:noProof/>
                 <w:webHidden/>
-                <w:sz w:val="22"/>
-                <w:szCs w:val="22"/>
               </w:rPr>
             </w:r>
             <w:r>
               <w:rPr>
                 <w:noProof/>
                 <w:webHidden/>
-                <w:sz w:val="22"/>
-                <w:szCs w:val="22"/>
               </w:rPr>
               <w:fldChar w:fldCharType="separate"/>
             </w:r>
@@ -863,8 +873,6 @@
               <w:rPr>
                 <w:noProof/>
                 <w:webHidden/>
-                <w:sz w:val="22"/>
-                <w:szCs w:val="22"/>
               </w:rPr>
               <w:t>4</w:t>
             </w:r>
@@ -872,8 +880,6 @@
               <w:rPr>
                 <w:noProof/>
                 <w:webHidden/>
-                <w:sz w:val="22"/>
-                <w:szCs w:val="22"/>
               </w:rPr>
               <w:fldChar w:fldCharType="end"/>
             </w:r>
@@ -893,14 +899,12 @@
               <w:lang w:val="en-SG" w:eastAsia="zh-CN"/>
             </w:rPr>
           </w:pPr>
-          <w:hyperlink w:anchor="_Toc32595535" w:history="1">
+          <w:hyperlink w:anchor="_Toc33360725" w:history="1">
             <w:r>
               <w:rPr>
                 <w:rStyle w:val="Hyperlink"/>
-                <w:rFonts w:ascii="Arial" w:hAnsi="Arial" w:cs="Arial"/>
+                <w:rFonts w:cs="Arial"/>
                 <w:noProof/>
-                <w:sz w:val="22"/>
-                <w:szCs w:val="22"/>
                 <w:lang w:val="en-GB"/>
               </w:rPr>
               <w:t>3.</w:t>
@@ -917,10 +921,8 @@
             <w:r>
               <w:rPr>
                 <w:rStyle w:val="Hyperlink"/>
-                <w:rFonts w:ascii="Arial" w:hAnsi="Arial" w:cs="Arial"/>
+                <w:rFonts w:cs="Arial"/>
                 <w:noProof/>
-                <w:sz w:val="22"/>
-                <w:szCs w:val="22"/>
                 <w:lang w:val="en-GB"/>
               </w:rPr>
               <w:t>Use Case Model</w:t>
@@ -929,8 +931,6 @@
               <w:rPr>
                 <w:noProof/>
                 <w:webHidden/>
-                <w:sz w:val="22"/>
-                <w:szCs w:val="22"/>
               </w:rPr>
               <w:tab/>
             </w:r>
@@ -938,8 +938,6 @@
               <w:rPr>
                 <w:noProof/>
                 <w:webHidden/>
-                <w:sz w:val="22"/>
-                <w:szCs w:val="22"/>
               </w:rPr>
               <w:fldChar w:fldCharType="begin"/>
             </w:r>
@@ -947,25 +945,19 @@
               <w:rPr>
                 <w:noProof/>
                 <w:webHidden/>
-                <w:sz w:val="22"/>
-                <w:szCs w:val="22"/>
-              </w:rPr>
-              <w:instrText xml:space="preserve"> PAGEREF _Toc32595535 \h </w:instrText>
+              </w:rPr>
+              <w:instrText xml:space="preserve"> PAGEREF _Toc33360725 \h </w:instrText>
             </w:r>
             <w:r>
               <w:rPr>
                 <w:noProof/>
                 <w:webHidden/>
-                <w:sz w:val="22"/>
-                <w:szCs w:val="22"/>
               </w:rPr>
             </w:r>
             <w:r>
               <w:rPr>
                 <w:noProof/>
                 <w:webHidden/>
-                <w:sz w:val="22"/>
-                <w:szCs w:val="22"/>
               </w:rPr>
               <w:fldChar w:fldCharType="separate"/>
             </w:r>
@@ -973,8 +965,6 @@
               <w:rPr>
                 <w:noProof/>
                 <w:webHidden/>
-                <w:sz w:val="22"/>
-                <w:szCs w:val="22"/>
               </w:rPr>
               <w:t>5</w:t>
             </w:r>
@@ -982,8 +972,6 @@
               <w:rPr>
                 <w:noProof/>
                 <w:webHidden/>
-                <w:sz w:val="22"/>
-                <w:szCs w:val="22"/>
               </w:rPr>
               <w:fldChar w:fldCharType="end"/>
             </w:r>
@@ -1003,14 +991,12 @@
               <w:lang w:val="en-SG" w:eastAsia="zh-CN"/>
             </w:rPr>
           </w:pPr>
-          <w:hyperlink w:anchor="_Toc32595536" w:history="1">
+          <w:hyperlink w:anchor="_Toc33360726" w:history="1">
             <w:r>
               <w:rPr>
                 <w:rStyle w:val="Hyperlink"/>
-                <w:rFonts w:ascii="Arial" w:hAnsi="Arial" w:cs="Arial"/>
+                <w:rFonts w:cs="Arial"/>
                 <w:noProof/>
-                <w:sz w:val="22"/>
-                <w:szCs w:val="22"/>
                 <w:lang w:val="en-GB"/>
               </w:rPr>
               <w:t>4.</w:t>
@@ -1027,10 +1013,8 @@
             <w:r>
               <w:rPr>
                 <w:rStyle w:val="Hyperlink"/>
-                <w:rFonts w:ascii="Arial" w:hAnsi="Arial" w:cs="Arial"/>
+                <w:rFonts w:cs="Arial"/>
                 <w:noProof/>
-                <w:sz w:val="22"/>
-                <w:szCs w:val="22"/>
                 <w:lang w:val="en-GB"/>
               </w:rPr>
               <w:t>Use Case Descriptions</w:t>
@@ -1039,8 +1023,6 @@
               <w:rPr>
                 <w:noProof/>
                 <w:webHidden/>
-                <w:sz w:val="22"/>
-                <w:szCs w:val="22"/>
               </w:rPr>
               <w:tab/>
             </w:r>
@@ -1048,8 +1030,6 @@
               <w:rPr>
                 <w:noProof/>
                 <w:webHidden/>
-                <w:sz w:val="22"/>
-                <w:szCs w:val="22"/>
               </w:rPr>
               <w:fldChar w:fldCharType="begin"/>
             </w:r>
@@ -1057,25 +1037,19 @@
               <w:rPr>
                 <w:noProof/>
                 <w:webHidden/>
-                <w:sz w:val="22"/>
-                <w:szCs w:val="22"/>
-              </w:rPr>
-              <w:instrText xml:space="preserve"> PAGEREF _Toc32595536 \h </w:instrText>
+              </w:rPr>
+              <w:instrText xml:space="preserve"> PAGEREF _Toc33360726 \h </w:instrText>
             </w:r>
             <w:r>
               <w:rPr>
                 <w:noProof/>
                 <w:webHidden/>
-                <w:sz w:val="22"/>
-                <w:szCs w:val="22"/>
               </w:rPr>
             </w:r>
             <w:r>
               <w:rPr>
                 <w:noProof/>
                 <w:webHidden/>
-                <w:sz w:val="22"/>
-                <w:szCs w:val="22"/>
               </w:rPr>
               <w:fldChar w:fldCharType="separate"/>
             </w:r>
@@ -1083,8 +1057,6 @@
               <w:rPr>
                 <w:noProof/>
                 <w:webHidden/>
-                <w:sz w:val="22"/>
-                <w:szCs w:val="22"/>
               </w:rPr>
               <w:t>5</w:t>
             </w:r>
@@ -1092,8 +1064,6 @@
               <w:rPr>
                 <w:noProof/>
                 <w:webHidden/>
-                <w:sz w:val="22"/>
-                <w:szCs w:val="22"/>
               </w:rPr>
               <w:fldChar w:fldCharType="end"/>
             </w:r>
@@ -1113,17 +1083,14 @@
               <w:lang w:val="en-SG" w:eastAsia="zh-CN"/>
             </w:rPr>
           </w:pPr>
-          <w:hyperlink w:anchor="_Toc32595537" w:history="1">
+          <w:hyperlink w:anchor="_Toc33360727" w:history="1">
             <w:r>
               <w:rPr>
                 <w:rStyle w:val="Hyperlink"/>
-                <w:rFonts w:ascii="Arial" w:hAnsi="Arial" w:cs="Arial"/>
                 <w:noProof/>
-                <w:sz w:val="22"/>
-                <w:szCs w:val="22"/>
                 <w:lang w:val="en-GB"/>
               </w:rPr>
-              <w:t>5.</w:t>
+              <w:t>4.</w:t>
             </w:r>
             <w:r>
               <w:rPr>
@@ -1137,20 +1104,15 @@
             <w:r>
               <w:rPr>
                 <w:rStyle w:val="Hyperlink"/>
-                <w:rFonts w:ascii="Arial" w:hAnsi="Arial" w:cs="Arial"/>
                 <w:noProof/>
-                <w:sz w:val="22"/>
-                <w:szCs w:val="22"/>
                 <w:lang w:val="en-GB"/>
               </w:rPr>
-              <w:t>Data Dictionary</w:t>
+              <w:t>Entity Class Diagram</w:t>
             </w:r>
             <w:r>
               <w:rPr>
                 <w:noProof/>
                 <w:webHidden/>
-                <w:sz w:val="22"/>
-                <w:szCs w:val="22"/>
               </w:rPr>
               <w:tab/>
             </w:r>
@@ -1158,8 +1120,6 @@
               <w:rPr>
                 <w:noProof/>
                 <w:webHidden/>
-                <w:sz w:val="22"/>
-                <w:szCs w:val="22"/>
               </w:rPr>
               <w:fldChar w:fldCharType="begin"/>
             </w:r>
@@ -1167,25 +1127,19 @@
               <w:rPr>
                 <w:noProof/>
                 <w:webHidden/>
-                <w:sz w:val="22"/>
-                <w:szCs w:val="22"/>
-              </w:rPr>
-              <w:instrText xml:space="preserve"> PAGEREF _Toc32595537 \h </w:instrText>
+              </w:rPr>
+              <w:instrText xml:space="preserve"> PAGEREF _Toc33360727 \h </w:instrText>
             </w:r>
             <w:r>
               <w:rPr>
                 <w:noProof/>
                 <w:webHidden/>
-                <w:sz w:val="22"/>
-                <w:szCs w:val="22"/>
               </w:rPr>
             </w:r>
             <w:r>
               <w:rPr>
                 <w:noProof/>
                 <w:webHidden/>
-                <w:sz w:val="22"/>
-                <w:szCs w:val="22"/>
               </w:rPr>
               <w:fldChar w:fldCharType="separate"/>
             </w:r>
@@ -1193,8 +1147,6 @@
               <w:rPr>
                 <w:noProof/>
                 <w:webHidden/>
-                <w:sz w:val="22"/>
-                <w:szCs w:val="22"/>
               </w:rPr>
               <w:t>25</w:t>
             </w:r>
@@ -1202,8 +1154,6 @@
               <w:rPr>
                 <w:noProof/>
                 <w:webHidden/>
-                <w:sz w:val="22"/>
-                <w:szCs w:val="22"/>
               </w:rPr>
               <w:fldChar w:fldCharType="end"/>
             </w:r>
@@ -1223,17 +1173,14 @@
               <w:lang w:val="en-SG" w:eastAsia="zh-CN"/>
             </w:rPr>
           </w:pPr>
-          <w:hyperlink w:anchor="_Toc32595538" w:history="1">
+          <w:hyperlink w:anchor="_Toc33360728" w:history="1">
             <w:r>
               <w:rPr>
                 <w:rStyle w:val="Hyperlink"/>
-                <w:rFonts w:ascii="Arial" w:hAnsi="Arial" w:cs="Arial"/>
                 <w:noProof/>
-                <w:sz w:val="22"/>
-                <w:szCs w:val="22"/>
                 <w:lang w:val="en-GB"/>
               </w:rPr>
-              <w:t>6.</w:t>
+              <w:t>5.</w:t>
             </w:r>
             <w:r>
               <w:rPr>
@@ -1247,20 +1194,15 @@
             <w:r>
               <w:rPr>
                 <w:rStyle w:val="Hyperlink"/>
-                <w:rFonts w:ascii="Arial" w:hAnsi="Arial" w:cs="Arial"/>
                 <w:noProof/>
-                <w:sz w:val="22"/>
-                <w:szCs w:val="22"/>
                 <w:lang w:val="en-GB"/>
               </w:rPr>
-              <w:t>UI Mock-up</w:t>
+              <w:t>Key Classes (Boundary and Control)</w:t>
             </w:r>
             <w:r>
               <w:rPr>
                 <w:noProof/>
                 <w:webHidden/>
-                <w:sz w:val="22"/>
-                <w:szCs w:val="22"/>
               </w:rPr>
               <w:tab/>
             </w:r>
@@ -1268,8 +1210,6 @@
               <w:rPr>
                 <w:noProof/>
                 <w:webHidden/>
-                <w:sz w:val="22"/>
-                <w:szCs w:val="22"/>
               </w:rPr>
               <w:fldChar w:fldCharType="begin"/>
             </w:r>
@@ -1277,25 +1217,19 @@
               <w:rPr>
                 <w:noProof/>
                 <w:webHidden/>
-                <w:sz w:val="22"/>
-                <w:szCs w:val="22"/>
-              </w:rPr>
-              <w:instrText xml:space="preserve"> PAGEREF _Toc32595538 \h </w:instrText>
+              </w:rPr>
+              <w:instrText xml:space="preserve"> PAGEREF _Toc33360728 \h </w:instrText>
             </w:r>
             <w:r>
               <w:rPr>
                 <w:noProof/>
                 <w:webHidden/>
-                <w:sz w:val="22"/>
-                <w:szCs w:val="22"/>
               </w:rPr>
             </w:r>
             <w:r>
               <w:rPr>
                 <w:noProof/>
                 <w:webHidden/>
-                <w:sz w:val="22"/>
-                <w:szCs w:val="22"/>
               </w:rPr>
               <w:fldChar w:fldCharType="separate"/>
             </w:r>
@@ -1303,17 +1237,377 @@
               <w:rPr>
                 <w:noProof/>
                 <w:webHidden/>
-                <w:sz w:val="22"/>
-                <w:szCs w:val="22"/>
-              </w:rPr>
-              <w:t>27</w:t>
+              </w:rPr>
+              <w:t>25</w:t>
             </w:r>
             <w:r>
               <w:rPr>
                 <w:noProof/>
                 <w:webHidden/>
-                <w:sz w:val="22"/>
-                <w:szCs w:val="22"/>
+              </w:rPr>
+              <w:fldChar w:fldCharType="end"/>
+            </w:r>
+          </w:hyperlink>
+        </w:p>
+        <w:p>
+          <w:pPr>
+            <w:pStyle w:val="TOC1"/>
+            <w:tabs>
+              <w:tab w:val="left" w:pos="440"/>
+              <w:tab w:val="right" w:leader="dot" w:pos="8296"/>
+            </w:tabs>
+            <w:rPr>
+              <w:noProof/>
+              <w:sz w:val="22"/>
+              <w:szCs w:val="22"/>
+              <w:lang w:val="en-SG" w:eastAsia="zh-CN"/>
+            </w:rPr>
+          </w:pPr>
+          <w:hyperlink w:anchor="_Toc33360729" w:history="1">
+            <w:r>
+              <w:rPr>
+                <w:rStyle w:val="Hyperlink"/>
+                <w:noProof/>
+                <w:lang w:val="en-GB"/>
+              </w:rPr>
+              <w:t>6.</w:t>
+            </w:r>
+            <w:r>
+              <w:rPr>
+                <w:noProof/>
+                <w:sz w:val="22"/>
+                <w:szCs w:val="22"/>
+                <w:lang w:val="en-SG" w:eastAsia="zh-CN"/>
+              </w:rPr>
+              <w:tab/>
+            </w:r>
+            <w:r>
+              <w:rPr>
+                <w:rStyle w:val="Hyperlink"/>
+                <w:noProof/>
+                <w:lang w:val="en-GB"/>
+              </w:rPr>
+              <w:t>Sequence Diagrams</w:t>
+            </w:r>
+            <w:r>
+              <w:rPr>
+                <w:noProof/>
+                <w:webHidden/>
+              </w:rPr>
+              <w:tab/>
+            </w:r>
+            <w:r>
+              <w:rPr>
+                <w:noProof/>
+                <w:webHidden/>
+              </w:rPr>
+              <w:fldChar w:fldCharType="begin"/>
+            </w:r>
+            <w:r>
+              <w:rPr>
+                <w:noProof/>
+                <w:webHidden/>
+              </w:rPr>
+              <w:instrText xml:space="preserve"> PAGEREF _Toc33360729 \h </w:instrText>
+            </w:r>
+            <w:r>
+              <w:rPr>
+                <w:noProof/>
+                <w:webHidden/>
+              </w:rPr>
+            </w:r>
+            <w:r>
+              <w:rPr>
+                <w:noProof/>
+                <w:webHidden/>
+              </w:rPr>
+              <w:fldChar w:fldCharType="separate"/>
+            </w:r>
+            <w:r>
+              <w:rPr>
+                <w:noProof/>
+                <w:webHidden/>
+              </w:rPr>
+              <w:t>25</w:t>
+            </w:r>
+            <w:r>
+              <w:rPr>
+                <w:noProof/>
+                <w:webHidden/>
+              </w:rPr>
+              <w:fldChar w:fldCharType="end"/>
+            </w:r>
+          </w:hyperlink>
+        </w:p>
+        <w:p>
+          <w:pPr>
+            <w:pStyle w:val="TOC1"/>
+            <w:tabs>
+              <w:tab w:val="left" w:pos="440"/>
+              <w:tab w:val="right" w:leader="dot" w:pos="8296"/>
+            </w:tabs>
+            <w:rPr>
+              <w:noProof/>
+              <w:sz w:val="22"/>
+              <w:szCs w:val="22"/>
+              <w:lang w:val="en-SG" w:eastAsia="zh-CN"/>
+            </w:rPr>
+          </w:pPr>
+          <w:hyperlink w:anchor="_Toc33360730" w:history="1">
+            <w:r>
+              <w:rPr>
+                <w:rStyle w:val="Hyperlink"/>
+                <w:noProof/>
+                <w:lang w:val="en-GB"/>
+              </w:rPr>
+              <w:t>7.</w:t>
+            </w:r>
+            <w:r>
+              <w:rPr>
+                <w:noProof/>
+                <w:sz w:val="22"/>
+                <w:szCs w:val="22"/>
+                <w:lang w:val="en-SG" w:eastAsia="zh-CN"/>
+              </w:rPr>
+              <w:tab/>
+            </w:r>
+            <w:r>
+              <w:rPr>
+                <w:rStyle w:val="Hyperlink"/>
+                <w:noProof/>
+                <w:lang w:val="en-GB"/>
+              </w:rPr>
+              <w:t>Dialog Map</w:t>
+            </w:r>
+            <w:r>
+              <w:rPr>
+                <w:noProof/>
+                <w:webHidden/>
+              </w:rPr>
+              <w:tab/>
+            </w:r>
+            <w:r>
+              <w:rPr>
+                <w:noProof/>
+                <w:webHidden/>
+              </w:rPr>
+              <w:fldChar w:fldCharType="begin"/>
+            </w:r>
+            <w:r>
+              <w:rPr>
+                <w:noProof/>
+                <w:webHidden/>
+              </w:rPr>
+              <w:instrText xml:space="preserve"> PAGEREF _Toc33360730 \h </w:instrText>
+            </w:r>
+            <w:r>
+              <w:rPr>
+                <w:noProof/>
+                <w:webHidden/>
+              </w:rPr>
+            </w:r>
+            <w:r>
+              <w:rPr>
+                <w:noProof/>
+                <w:webHidden/>
+              </w:rPr>
+              <w:fldChar w:fldCharType="separate"/>
+            </w:r>
+            <w:r>
+              <w:rPr>
+                <w:noProof/>
+                <w:webHidden/>
+              </w:rPr>
+              <w:t>25</w:t>
+            </w:r>
+            <w:r>
+              <w:rPr>
+                <w:noProof/>
+                <w:webHidden/>
+              </w:rPr>
+              <w:fldChar w:fldCharType="end"/>
+            </w:r>
+          </w:hyperlink>
+        </w:p>
+        <w:p>
+          <w:pPr>
+            <w:pStyle w:val="TOC1"/>
+            <w:tabs>
+              <w:tab w:val="left" w:pos="440"/>
+              <w:tab w:val="right" w:leader="dot" w:pos="8296"/>
+            </w:tabs>
+            <w:rPr>
+              <w:noProof/>
+              <w:sz w:val="22"/>
+              <w:szCs w:val="22"/>
+              <w:lang w:val="en-SG" w:eastAsia="zh-CN"/>
+            </w:rPr>
+          </w:pPr>
+          <w:hyperlink w:anchor="_Toc33360731" w:history="1">
+            <w:r>
+              <w:rPr>
+                <w:rStyle w:val="Hyperlink"/>
+                <w:rFonts w:cs="Arial"/>
+                <w:noProof/>
+                <w:lang w:val="en-GB"/>
+              </w:rPr>
+              <w:t>5.</w:t>
+            </w:r>
+            <w:r>
+              <w:rPr>
+                <w:noProof/>
+                <w:sz w:val="22"/>
+                <w:szCs w:val="22"/>
+                <w:lang w:val="en-SG" w:eastAsia="zh-CN"/>
+              </w:rPr>
+              <w:tab/>
+            </w:r>
+            <w:r>
+              <w:rPr>
+                <w:rStyle w:val="Hyperlink"/>
+                <w:rFonts w:cs="Arial"/>
+                <w:noProof/>
+                <w:lang w:val="en-GB"/>
+              </w:rPr>
+              <w:t>Data Dictionary</w:t>
+            </w:r>
+            <w:r>
+              <w:rPr>
+                <w:noProof/>
+                <w:webHidden/>
+              </w:rPr>
+              <w:tab/>
+            </w:r>
+            <w:r>
+              <w:rPr>
+                <w:noProof/>
+                <w:webHidden/>
+              </w:rPr>
+              <w:fldChar w:fldCharType="begin"/>
+            </w:r>
+            <w:r>
+              <w:rPr>
+                <w:noProof/>
+                <w:webHidden/>
+              </w:rPr>
+              <w:instrText xml:space="preserve"> PAGEREF _Toc33360731 \h </w:instrText>
+            </w:r>
+            <w:r>
+              <w:rPr>
+                <w:noProof/>
+                <w:webHidden/>
+              </w:rPr>
+            </w:r>
+            <w:r>
+              <w:rPr>
+                <w:noProof/>
+                <w:webHidden/>
+              </w:rPr>
+              <w:fldChar w:fldCharType="separate"/>
+            </w:r>
+            <w:r>
+              <w:rPr>
+                <w:noProof/>
+                <w:webHidden/>
+              </w:rPr>
+              <w:t>25</w:t>
+            </w:r>
+            <w:r>
+              <w:rPr>
+                <w:noProof/>
+                <w:webHidden/>
+              </w:rPr>
+              <w:fldChar w:fldCharType="end"/>
+            </w:r>
+          </w:hyperlink>
+        </w:p>
+        <w:p>
+          <w:pPr>
+            <w:pStyle w:val="TOC1"/>
+            <w:tabs>
+              <w:tab w:val="left" w:pos="440"/>
+              <w:tab w:val="right" w:leader="dot" w:pos="8296"/>
+            </w:tabs>
+            <w:rPr>
+              <w:noProof/>
+              <w:sz w:val="22"/>
+              <w:szCs w:val="22"/>
+              <w:lang w:val="en-SG" w:eastAsia="zh-CN"/>
+            </w:rPr>
+          </w:pPr>
+          <w:hyperlink w:anchor="_Toc33360732" w:history="1">
+            <w:r>
+              <w:rPr>
+                <w:rStyle w:val="Hyperlink"/>
+                <w:rFonts w:cs="Arial"/>
+                <w:noProof/>
+                <w:lang w:val="en-GB"/>
+              </w:rPr>
+              <w:t>6.</w:t>
+            </w:r>
+            <w:r>
+              <w:rPr>
+                <w:noProof/>
+                <w:sz w:val="22"/>
+                <w:szCs w:val="22"/>
+                <w:lang w:val="en-SG" w:eastAsia="zh-CN"/>
+              </w:rPr>
+              <w:tab/>
+            </w:r>
+            <w:r>
+              <w:rPr>
+                <w:rStyle w:val="Hyperlink"/>
+                <w:rFonts w:cs="Arial"/>
+                <w:noProof/>
+                <w:lang w:val="en-GB"/>
+              </w:rPr>
+              <w:t>UI Mock-up</w:t>
+            </w:r>
+            <w:r>
+              <w:rPr>
+                <w:noProof/>
+                <w:webHidden/>
+              </w:rPr>
+              <w:tab/>
+            </w:r>
+            <w:r>
+              <w:rPr>
+                <w:noProof/>
+                <w:webHidden/>
+              </w:rPr>
+              <w:fldChar w:fldCharType="begin"/>
+            </w:r>
+            <w:r>
+              <w:rPr>
+                <w:noProof/>
+                <w:webHidden/>
+              </w:rPr>
+              <w:instrText xml:space="preserve"> PAGEREF _Toc33360732 \h </w:instrText>
+            </w:r>
+            <w:r>
+              <w:rPr>
+                <w:noProof/>
+                <w:webHidden/>
+              </w:rPr>
+            </w:r>
+            <w:r>
+              <w:rPr>
+                <w:noProof/>
+                <w:webHidden/>
+              </w:rPr>
+              <w:fldChar w:fldCharType="separate"/>
+            </w:r>
+            <w:r>
+              <w:rPr>
+                <w:noProof/>
+                <w:webHidden/>
+              </w:rPr>
+              <w:t>27</w:t>
+            </w:r>
+            <w:r>
+              <w:rPr>
+                <w:noProof/>
+                <w:webHidden/>
               </w:rPr>
               <w:fldChar w:fldCharType="end"/>
             </w:r>
@@ -1338,6 +1632,8 @@
             <w:fldChar w:fldCharType="end"/>
           </w:r>
         </w:p>
+        <w:bookmarkStart w:id="0" w:name="_GoBack" w:displacedByCustomXml="next"/>
+        <w:bookmarkEnd w:id="0" w:displacedByCustomXml="next"/>
       </w:sdtContent>
     </w:sdt>
     <w:p>
@@ -1368,14 +1664,14 @@
       <w:pPr>
         <w:pStyle w:val="Heading1"/>
         <w:rPr>
-          <w:rFonts w:ascii="Arial" w:hAnsi="Arial" w:cs="Arial"/>
+          <w:rFonts w:cs="Arial"/>
           <w:lang w:val="en-GB"/>
         </w:rPr>
       </w:pPr>
-      <w:bookmarkStart w:id="1" w:name="_Toc32595532"/>
+      <w:bookmarkStart w:id="1" w:name="_Toc33360722"/>
       <w:r>
         <w:rPr>
-          <w:rFonts w:ascii="Arial" w:hAnsi="Arial" w:cs="Arial"/>
+          <w:rFonts w:cs="Arial"/>
           <w:lang w:val="en-GB"/>
         </w:rPr>
         <w:lastRenderedPageBreak/>
@@ -1417,21 +1713,41 @@
           <w:szCs w:val="22"/>
           <w:lang w:val="en-GB"/>
         </w:rPr>
-        <w:t>his project complete when all stated requirements have been satisfied. This project supports the NParks objective to promote green recreation as a lifestyle.</w:t>
+        <w:t xml:space="preserve">his project complete when all stated requirements have been satisfied. This project supports the </w:t>
+      </w:r>
+      <w:proofErr w:type="spellStart"/>
+      <w:r>
+        <w:rPr>
+          <w:rFonts w:ascii="Arial" w:hAnsi="Arial" w:cs="Arial"/>
+          <w:sz w:val="22"/>
+          <w:szCs w:val="22"/>
+          <w:lang w:val="en-GB"/>
+        </w:rPr>
+        <w:t>NParks</w:t>
+      </w:r>
+      <w:proofErr w:type="spellEnd"/>
+      <w:r>
+        <w:rPr>
+          <w:rFonts w:ascii="Arial" w:hAnsi="Arial" w:cs="Arial"/>
+          <w:sz w:val="22"/>
+          <w:szCs w:val="22"/>
+          <w:lang w:val="en-GB"/>
+        </w:rPr>
+        <w:t xml:space="preserve"> objective to promote green recreation as a lifestyle.</w:t>
       </w:r>
     </w:p>
     <w:p>
       <w:pPr>
         <w:pStyle w:val="Heading1"/>
         <w:rPr>
-          <w:rFonts w:ascii="Arial" w:hAnsi="Arial" w:cs="Arial"/>
+          <w:rFonts w:cs="Arial"/>
           <w:lang w:val="en-GB"/>
         </w:rPr>
       </w:pPr>
-      <w:bookmarkStart w:id="2" w:name="_Toc32595533"/>
+      <w:bookmarkStart w:id="2" w:name="_Toc33360723"/>
       <w:r>
         <w:rPr>
-          <w:rFonts w:ascii="Arial" w:hAnsi="Arial" w:cs="Arial"/>
+          <w:rFonts w:cs="Arial"/>
           <w:lang w:val="en-GB"/>
         </w:rPr>
         <w:t>Functional Requirements</w:t>
@@ -2581,14 +2897,14 @@
       <w:pPr>
         <w:pStyle w:val="Heading1"/>
         <w:rPr>
-          <w:rFonts w:ascii="Arial" w:hAnsi="Arial" w:cs="Arial"/>
+          <w:rFonts w:cs="Arial"/>
           <w:lang w:val="en-GB"/>
         </w:rPr>
       </w:pPr>
-      <w:bookmarkStart w:id="3" w:name="_Toc32595534"/>
+      <w:bookmarkStart w:id="3" w:name="_Toc33360724"/>
       <w:r>
         <w:rPr>
-          <w:rFonts w:ascii="Arial" w:hAnsi="Arial" w:cs="Arial"/>
+          <w:rFonts w:cs="Arial"/>
           <w:lang w:val="en-GB"/>
         </w:rPr>
         <w:t>Non-functional Requirements</w:t>
@@ -3064,14 +3380,14 @@
           <w:numId w:val="6"/>
         </w:numPr>
         <w:rPr>
-          <w:rFonts w:ascii="Arial" w:hAnsi="Arial" w:cs="Arial"/>
+          <w:rFonts w:cs="Arial"/>
           <w:lang w:val="en-GB"/>
         </w:rPr>
       </w:pPr>
-      <w:bookmarkStart w:id="4" w:name="_Toc32595535"/>
+      <w:bookmarkStart w:id="4" w:name="_Toc33360725"/>
       <w:r>
         <w:rPr>
-          <w:rFonts w:ascii="Arial" w:hAnsi="Arial" w:cs="Arial"/>
+          <w:rFonts w:cs="Arial"/>
           <w:lang w:val="en-GB"/>
         </w:rPr>
         <w:lastRenderedPageBreak/>
@@ -3150,26 +3466,19 @@
           <w:numId w:val="6"/>
         </w:numPr>
         <w:rPr>
-          <w:rFonts w:ascii="Arial" w:hAnsi="Arial" w:cs="Arial"/>
+          <w:rFonts w:cs="Arial"/>
           <w:lang w:val="en-GB"/>
         </w:rPr>
       </w:pPr>
-      <w:bookmarkStart w:id="5" w:name="_Toc32595536"/>
+      <w:bookmarkStart w:id="5" w:name="_Toc33360726"/>
       <w:r>
         <w:rPr>
-          <w:rFonts w:ascii="Arial" w:hAnsi="Arial" w:cs="Arial"/>
+          <w:rFonts w:cs="Arial"/>
           <w:lang w:val="en-GB"/>
         </w:rPr>
         <w:t>Use Case Descriptions</w:t>
       </w:r>
       <w:bookmarkEnd w:id="5"/>
-    </w:p>
-    <w:p>
-      <w:pPr>
-        <w:rPr>
-          <w:lang w:val="en-SG"/>
-        </w:rPr>
-      </w:pPr>
     </w:p>
     <w:tbl>
       <w:tblPr>
@@ -19273,7 +19582,27 @@
                 <w:szCs w:val="22"/>
                 <w:lang w:val="en-SG"/>
               </w:rPr>
-              <w:t xml:space="preserve"> on the cross of the photo to delete it</w:t>
+              <w:t xml:space="preserve"> on the cross of the photo to </w:t>
+            </w:r>
+            <w:proofErr w:type="gramStart"/>
+            <w:r>
+              <w:rPr>
+                <w:rFonts w:ascii="Arial" w:hAnsi="Arial" w:cs="Arial"/>
+                <w:sz w:val="22"/>
+                <w:szCs w:val="22"/>
+                <w:lang w:val="en-SG"/>
+              </w:rPr>
+              <w:t>delete</w:t>
+            </w:r>
+            <w:proofErr w:type="gramEnd"/>
+            <w:r>
+              <w:rPr>
+                <w:rFonts w:ascii="Arial" w:hAnsi="Arial" w:cs="Arial"/>
+                <w:sz w:val="22"/>
+                <w:szCs w:val="22"/>
+                <w:lang w:val="en-SG"/>
+              </w:rPr>
+              <w:t xml:space="preserve"> it</w:t>
             </w:r>
           </w:p>
           <w:p>
@@ -24727,24 +25056,88 @@
     <w:p>
       <w:pPr>
         <w:pStyle w:val="Heading1"/>
+        <w:rPr>
+          <w:lang w:val="en-GB"/>
+        </w:rPr>
+      </w:pPr>
+      <w:bookmarkStart w:id="6" w:name="_Toc33360727"/>
+      <w:r>
+        <w:rPr>
+          <w:lang w:val="en-GB"/>
+        </w:rPr>
+        <w:t>Entity Class Diagram</w:t>
+      </w:r>
+      <w:bookmarkEnd w:id="6"/>
+    </w:p>
+    <w:p>
+      <w:pPr>
+        <w:pStyle w:val="Heading1"/>
+        <w:rPr>
+          <w:lang w:val="en-GB"/>
+        </w:rPr>
+      </w:pPr>
+      <w:bookmarkStart w:id="7" w:name="_Toc33360728"/>
+      <w:r>
+        <w:rPr>
+          <w:lang w:val="en-GB"/>
+        </w:rPr>
+        <w:t>Key Classes (Boundary and Control)</w:t>
+      </w:r>
+      <w:bookmarkEnd w:id="7"/>
+    </w:p>
+    <w:p>
+      <w:pPr>
+        <w:pStyle w:val="Heading1"/>
+        <w:rPr>
+          <w:lang w:val="en-GB"/>
+        </w:rPr>
+      </w:pPr>
+      <w:bookmarkStart w:id="8" w:name="_Toc33360729"/>
+      <w:r>
+        <w:rPr>
+          <w:lang w:val="en-GB"/>
+        </w:rPr>
+        <w:t>Sequence Diagrams</w:t>
+      </w:r>
+      <w:bookmarkEnd w:id="8"/>
+    </w:p>
+    <w:p>
+      <w:pPr>
+        <w:pStyle w:val="Heading1"/>
+        <w:rPr>
+          <w:lang w:val="en-GB"/>
+        </w:rPr>
+      </w:pPr>
+      <w:bookmarkStart w:id="9" w:name="_Toc33360730"/>
+      <w:r>
+        <w:rPr>
+          <w:lang w:val="en-GB"/>
+        </w:rPr>
+        <w:t>Dialog Map</w:t>
+      </w:r>
+      <w:bookmarkEnd w:id="9"/>
+    </w:p>
+    <w:p>
+      <w:pPr>
+        <w:pStyle w:val="Heading1"/>
         <w:numPr>
           <w:ilvl w:val="0"/>
           <w:numId w:val="6"/>
         </w:numPr>
         <w:rPr>
-          <w:rFonts w:ascii="Arial" w:hAnsi="Arial" w:cs="Arial"/>
+          <w:rFonts w:cs="Arial"/>
           <w:lang w:val="en-GB"/>
         </w:rPr>
       </w:pPr>
-      <w:bookmarkStart w:id="6" w:name="_Toc32595537"/>
+      <w:bookmarkStart w:id="10" w:name="_Toc33360731"/>
       <w:r>
         <w:rPr>
-          <w:rFonts w:ascii="Arial" w:hAnsi="Arial" w:cs="Arial"/>
+          <w:rFonts w:cs="Arial"/>
           <w:lang w:val="en-GB"/>
         </w:rPr>
         <w:t>Data Dictionary</w:t>
       </w:r>
-      <w:bookmarkEnd w:id="6"/>
+      <w:bookmarkEnd w:id="10"/>
     </w:p>
     <w:p>
       <w:pPr>
@@ -24857,6 +25250,7 @@
                 <w:szCs w:val="22"/>
                 <w:lang w:val="en-GB" w:eastAsia="zh-CN"/>
               </w:rPr>
+              <w:lastRenderedPageBreak/>
               <w:t>Term</w:t>
             </w:r>
           </w:p>
@@ -25189,7 +25583,6 @@
                 <w:szCs w:val="22"/>
                 <w:lang w:val="en-GB" w:eastAsia="zh-CN"/>
               </w:rPr>
-              <w:lastRenderedPageBreak/>
               <w:t>Objects of Interest (OI)</w:t>
             </w:r>
           </w:p>
@@ -25846,7 +26239,29 @@
                 <w:szCs w:val="22"/>
                 <w:lang w:val="en-GB" w:eastAsia="zh-CN"/>
               </w:rPr>
-              <w:t>People using the app with restricted functionalities without needing to log in (will not be able to ‘like’/upload photos or sync their data across devices)</w:t>
+              <w:t xml:space="preserve">People using the app with restricted functionalities without needing to log in (will not be able to ‘like’/upload photos or </w:t>
+            </w:r>
+            <w:proofErr w:type="gramStart"/>
+            <w:r>
+              <w:rPr>
+                <w:rFonts w:ascii="Arial" w:eastAsia="Times New Roman" w:hAnsi="Arial" w:cs="Arial"/>
+                <w:color w:val="000000"/>
+                <w:sz w:val="22"/>
+                <w:szCs w:val="22"/>
+                <w:lang w:val="en-GB" w:eastAsia="zh-CN"/>
+              </w:rPr>
+              <w:t>sync</w:t>
+            </w:r>
+            <w:proofErr w:type="gramEnd"/>
+            <w:r>
+              <w:rPr>
+                <w:rFonts w:ascii="Arial" w:eastAsia="Times New Roman" w:hAnsi="Arial" w:cs="Arial"/>
+                <w:color w:val="000000"/>
+                <w:sz w:val="22"/>
+                <w:szCs w:val="22"/>
+                <w:lang w:val="en-GB" w:eastAsia="zh-CN"/>
+              </w:rPr>
+              <w:t xml:space="preserve"> their data across devices)</w:t>
             </w:r>
           </w:p>
         </w:tc>
@@ -26354,6 +26769,7 @@
                 <w:szCs w:val="22"/>
                 <w:lang w:val="en-GB" w:eastAsia="zh-CN"/>
               </w:rPr>
+              <w:lastRenderedPageBreak/>
               <w:t>Users can customise Map View at the Filtering Page</w:t>
             </w:r>
           </w:p>
@@ -26416,6 +26832,7 @@
                 <w:szCs w:val="22"/>
                 <w:lang w:val="en-GB" w:eastAsia="zh-CN"/>
               </w:rPr>
+              <w:lastRenderedPageBreak/>
               <w:t>Filtering Page</w:t>
             </w:r>
           </w:p>
@@ -26571,7 +26988,6 @@
                 <w:szCs w:val="22"/>
                 <w:lang w:val="en-GB" w:eastAsia="zh-CN"/>
               </w:rPr>
-              <w:lastRenderedPageBreak/>
               <w:t>List View</w:t>
             </w:r>
           </w:p>
@@ -27371,26 +27787,26 @@
           <w:numId w:val="6"/>
         </w:numPr>
         <w:rPr>
-          <w:rFonts w:ascii="Arial" w:hAnsi="Arial" w:cs="Arial"/>
+          <w:rFonts w:cs="Arial"/>
           <w:lang w:val="en-GB"/>
         </w:rPr>
       </w:pPr>
-      <w:bookmarkStart w:id="7" w:name="_Toc32595538"/>
+      <w:bookmarkStart w:id="11" w:name="_Toc33360732"/>
       <w:r>
         <w:rPr>
-          <w:rFonts w:ascii="Arial" w:hAnsi="Arial" w:cs="Arial"/>
+          <w:rFonts w:cs="Arial"/>
           <w:lang w:val="en-GB"/>
         </w:rPr>
         <w:t xml:space="preserve">UI </w:t>
       </w:r>
       <w:r>
         <w:rPr>
-          <w:rFonts w:ascii="Arial" w:hAnsi="Arial" w:cs="Arial"/>
+          <w:rFonts w:cs="Arial"/>
           <w:lang w:val="en-GB"/>
         </w:rPr>
         <w:t>Mock-up</w:t>
       </w:r>
-      <w:bookmarkEnd w:id="7"/>
+      <w:bookmarkEnd w:id="11"/>
     </w:p>
     <w:p>
       <w:pPr>
@@ -32500,7 +32916,7 @@
     <w:link w:val="Heading1Char"/>
     <w:uiPriority w:val="9"/>
     <w:qFormat/>
-    <w:rsid w:val="00CD3334"/>
+    <w:rsid w:val="000F3FD5"/>
     <w:pPr>
       <w:keepNext/>
       <w:keepLines/>
@@ -32511,7 +32927,7 @@
       <w:outlineLvl w:val="0"/>
     </w:pPr>
     <w:rPr>
-      <w:rFonts w:asciiTheme="majorHAnsi" w:eastAsiaTheme="majorEastAsia" w:hAnsiTheme="majorHAnsi" w:cstheme="majorBidi"/>
+      <w:rFonts w:ascii="Arial" w:eastAsiaTheme="majorEastAsia" w:hAnsi="Arial" w:cstheme="majorBidi"/>
       <w:b/>
       <w:sz w:val="32"/>
       <w:szCs w:val="32"/>
@@ -32577,9 +32993,9 @@
     <w:basedOn w:val="DefaultParagraphFont"/>
     <w:link w:val="Heading1"/>
     <w:uiPriority w:val="9"/>
-    <w:rsid w:val="00CD3334"/>
+    <w:rsid w:val="000F3FD5"/>
     <w:rPr>
-      <w:rFonts w:asciiTheme="majorHAnsi" w:eastAsiaTheme="majorEastAsia" w:hAnsiTheme="majorHAnsi" w:cstheme="majorBidi"/>
+      <w:rFonts w:ascii="Arial" w:eastAsiaTheme="majorEastAsia" w:hAnsi="Arial" w:cstheme="majorBidi"/>
       <w:b/>
       <w:sz w:val="32"/>
       <w:szCs w:val="32"/>
@@ -32930,7 +33346,7 @@
 </file>
 
 <file path=customXml/itemProps1.xml><?xml version="1.0" encoding="utf-8"?>
-<ds:datastoreItem xmlns:ds="http://schemas.openxmlformats.org/officeDocument/2006/customXml" ds:itemID="{E9AB93AA-4B9F-489F-BD20-9B5A6E0FB85C}">
+<ds:datastoreItem xmlns:ds="http://schemas.openxmlformats.org/officeDocument/2006/customXml" ds:itemID="{2FBA0F35-D764-4AD8-A896-7D2B3DF99A81}">
   <ds:schemaRefs>
     <ds:schemaRef ds:uri="http://schemas.openxmlformats.org/officeDocument/2006/bibliography"/>
   </ds:schemaRefs>

</xml_diff>

<commit_message>
Added Better Organised Use Case Diagram
Edited Grammar and Spelling Corrections
</commit_message>
<xml_diff>
--- a/lab2/Lab2.docx
+++ b/lab2/Lab2.docx
@@ -173,27 +173,7 @@
           <w:szCs w:val="28"/>
           <w:lang w:val="en-GB"/>
         </w:rPr>
-        <w:t xml:space="preserve">Shen </w:t>
-      </w:r>
-      <w:proofErr w:type="spellStart"/>
-      <w:r>
-        <w:rPr>
-          <w:rFonts w:ascii="Arial" w:hAnsi="Arial" w:cs="Arial"/>
-          <w:sz w:val="28"/>
-          <w:szCs w:val="28"/>
-          <w:lang w:val="en-GB"/>
-        </w:rPr>
-        <w:t>GuangXu</w:t>
-      </w:r>
-      <w:proofErr w:type="spellEnd"/>
-      <w:r>
-        <w:rPr>
-          <w:rFonts w:ascii="Arial" w:hAnsi="Arial" w:cs="Arial"/>
-          <w:sz w:val="28"/>
-          <w:szCs w:val="28"/>
-          <w:lang w:val="en-GB"/>
-        </w:rPr>
-        <w:t xml:space="preserve"> </w:t>
+        <w:t xml:space="preserve">Shen GuangXu </w:t>
       </w:r>
       <w:r>
         <w:rPr>
@@ -322,27 +302,7 @@
           <w:szCs w:val="28"/>
           <w:lang w:val="en-GB"/>
         </w:rPr>
-        <w:t xml:space="preserve">Guo </w:t>
-      </w:r>
-      <w:proofErr w:type="spellStart"/>
-      <w:r>
-        <w:rPr>
-          <w:rFonts w:ascii="Arial" w:hAnsi="Arial" w:cs="Arial"/>
-          <w:sz w:val="28"/>
-          <w:szCs w:val="28"/>
-          <w:lang w:val="en-GB"/>
-        </w:rPr>
-        <w:t>WanYao</w:t>
-      </w:r>
-      <w:proofErr w:type="spellEnd"/>
-      <w:r>
-        <w:rPr>
-          <w:rFonts w:ascii="Arial" w:hAnsi="Arial" w:cs="Arial"/>
-          <w:sz w:val="28"/>
-          <w:szCs w:val="28"/>
-          <w:lang w:val="en-GB"/>
-        </w:rPr>
-        <w:t xml:space="preserve">    </w:t>
+        <w:t xml:space="preserve">Guo WanYao    </w:t>
       </w:r>
       <w:r>
         <w:rPr>
@@ -385,19 +345,8 @@
           <w:szCs w:val="28"/>
           <w:lang w:val="en-GB"/>
         </w:rPr>
-        <w:t xml:space="preserve">Zhang </w:t>
+        <w:t>Zhang YongZhe</w:t>
       </w:r>
-      <w:proofErr w:type="spellStart"/>
-      <w:r>
-        <w:rPr>
-          <w:rFonts w:ascii="Arial" w:hAnsi="Arial" w:cs="Arial"/>
-          <w:sz w:val="28"/>
-          <w:szCs w:val="28"/>
-          <w:lang w:val="en-GB"/>
-        </w:rPr>
-        <w:t>YongZhe</w:t>
-      </w:r>
-      <w:proofErr w:type="spellEnd"/>
       <w:r>
         <w:rPr>
           <w:rFonts w:ascii="Arial" w:hAnsi="Arial" w:cs="Arial"/>
@@ -439,19 +388,8 @@
           <w:szCs w:val="28"/>
           <w:lang w:val="en-GB"/>
         </w:rPr>
-        <w:t xml:space="preserve">Goh Jia Rui, </w:t>
+        <w:t>Goh Jia Rui, Bryna</w:t>
       </w:r>
-      <w:proofErr w:type="spellStart"/>
-      <w:r>
-        <w:rPr>
-          <w:rFonts w:ascii="Arial" w:hAnsi="Arial" w:cs="Arial"/>
-          <w:sz w:val="28"/>
-          <w:szCs w:val="28"/>
-          <w:lang w:val="en-GB"/>
-        </w:rPr>
-        <w:t>Bryna</w:t>
-      </w:r>
-      <w:proofErr w:type="spellEnd"/>
       <w:r>
         <w:rPr>
           <w:rFonts w:ascii="Arial" w:hAnsi="Arial" w:cs="Arial"/>
@@ -1632,8 +1570,6 @@
             <w:fldChar w:fldCharType="end"/>
           </w:r>
         </w:p>
-        <w:bookmarkStart w:id="0" w:name="_GoBack" w:displacedByCustomXml="next"/>
-        <w:bookmarkEnd w:id="0" w:displacedByCustomXml="next"/>
       </w:sdtContent>
     </w:sdt>
     <w:p>
@@ -1668,7 +1604,7 @@
           <w:lang w:val="en-GB"/>
         </w:rPr>
       </w:pPr>
-      <w:bookmarkStart w:id="1" w:name="_Toc33360722"/>
+      <w:bookmarkStart w:id="0" w:name="_Toc33360722"/>
       <w:r>
         <w:rPr>
           <w:rFonts w:cs="Arial"/>
@@ -1677,7 +1613,7 @@
         <w:lastRenderedPageBreak/>
         <w:t>Mission Statement</w:t>
       </w:r>
-      <w:bookmarkEnd w:id="1"/>
+      <w:bookmarkEnd w:id="0"/>
     </w:p>
     <w:p>
       <w:pPr>
@@ -1713,27 +1649,7 @@
           <w:szCs w:val="22"/>
           <w:lang w:val="en-GB"/>
         </w:rPr>
-        <w:t xml:space="preserve">his project complete when all stated requirements have been satisfied. This project supports the </w:t>
-      </w:r>
-      <w:proofErr w:type="spellStart"/>
-      <w:r>
-        <w:rPr>
-          <w:rFonts w:ascii="Arial" w:hAnsi="Arial" w:cs="Arial"/>
-          <w:sz w:val="22"/>
-          <w:szCs w:val="22"/>
-          <w:lang w:val="en-GB"/>
-        </w:rPr>
-        <w:t>NParks</w:t>
-      </w:r>
-      <w:proofErr w:type="spellEnd"/>
-      <w:r>
-        <w:rPr>
-          <w:rFonts w:ascii="Arial" w:hAnsi="Arial" w:cs="Arial"/>
-          <w:sz w:val="22"/>
-          <w:szCs w:val="22"/>
-          <w:lang w:val="en-GB"/>
-        </w:rPr>
-        <w:t xml:space="preserve"> objective to promote green recreation as a lifestyle.</w:t>
+        <w:t>his project complete when all stated requirements have been satisfied. This project supports the NParks objective to promote green recreation as a lifestyle.</w:t>
       </w:r>
     </w:p>
     <w:p>
@@ -1744,7 +1660,7 @@
           <w:lang w:val="en-GB"/>
         </w:rPr>
       </w:pPr>
-      <w:bookmarkStart w:id="2" w:name="_Toc33360723"/>
+      <w:bookmarkStart w:id="1" w:name="_Toc33360723"/>
       <w:r>
         <w:rPr>
           <w:rFonts w:cs="Arial"/>
@@ -1752,7 +1668,7 @@
         </w:rPr>
         <w:t>Functional Requirements</w:t>
       </w:r>
-      <w:bookmarkEnd w:id="2"/>
+      <w:bookmarkEnd w:id="1"/>
     </w:p>
     <w:p>
       <w:pPr>
@@ -1778,7 +1694,18 @@
           <w:szCs w:val="22"/>
           <w:lang w:val="en-GB"/>
         </w:rPr>
-        <w:t>The application must run on the Android Operating System</w:t>
+        <w:t>The application must run on the Android Operatin</w:t>
+      </w:r>
+      <w:bookmarkStart w:id="2" w:name="_GoBack"/>
+      <w:bookmarkEnd w:id="2"/>
+      <w:r>
+        <w:rPr>
+          <w:rFonts w:ascii="Arial" w:hAnsi="Arial" w:cs="Arial"/>
+          <w:sz w:val="22"/>
+          <w:szCs w:val="22"/>
+          <w:lang w:val="en-GB"/>
+        </w:rPr>
+        <w:t>g System</w:t>
       </w:r>
     </w:p>
     <w:p>
@@ -3409,10 +3336,10 @@
           <w:noProof/>
         </w:rPr>
         <w:drawing>
-          <wp:inline distT="0" distB="0" distL="0" distR="0" wp14:anchorId="38EE348E" wp14:editId="79D53808">
-            <wp:extent cx="5263515" cy="5327650"/>
-            <wp:effectExtent l="0" t="0" r="0" b="6350"/>
-            <wp:docPr id="2" name="Picture 2"/>
+          <wp:inline distT="0" distB="0" distL="0" distR="0" wp14:anchorId="4A277E6A" wp14:editId="23FFF23C">
+            <wp:extent cx="5274310" cy="4787265"/>
+            <wp:effectExtent l="0" t="0" r="2540" b="0"/>
+            <wp:docPr id="1" name="Graphic 1"/>
             <wp:cNvGraphicFramePr>
               <a:graphicFrameLocks xmlns:a="http://schemas.openxmlformats.org/drawingml/2006/main" noChangeAspect="1"/>
             </wp:cNvGraphicFramePr>
@@ -3420,36 +3347,29 @@
               <a:graphicData uri="http://schemas.openxmlformats.org/drawingml/2006/picture">
                 <pic:pic xmlns:pic="http://schemas.openxmlformats.org/drawingml/2006/picture">
                   <pic:nvPicPr>
-                    <pic:cNvPr id="0" name="Picture 1"/>
-                    <pic:cNvPicPr>
-                      <a:picLocks noChangeAspect="1" noChangeArrowheads="1"/>
-                    </pic:cNvPicPr>
+                    <pic:cNvPr id="1" name=""/>
+                    <pic:cNvPicPr/>
                   </pic:nvPicPr>
                   <pic:blipFill>
-                    <a:blip r:embed="rId6" cstate="print">
+                    <a:blip r:embed="rId6">
                       <a:extLst>
-                        <a:ext uri="{28A0092B-C50C-407E-A947-70E740481C1C}">
-                          <a14:useLocalDpi xmlns:a14="http://schemas.microsoft.com/office/drawing/2010/main" val="0"/>
+                        <a:ext uri="{96DAC541-7B7A-43D3-8B79-37D633B846F1}">
+                          <asvg:svgBlip xmlns:asvg="http://schemas.microsoft.com/office/drawing/2016/SVG/main" r:embed="rId7"/>
                         </a:ext>
                       </a:extLst>
                     </a:blip>
-                    <a:srcRect/>
                     <a:stretch>
                       <a:fillRect/>
                     </a:stretch>
                   </pic:blipFill>
-                  <pic:spPr bwMode="auto">
+                  <pic:spPr>
                     <a:xfrm>
                       <a:off x="0" y="0"/>
-                      <a:ext cx="5263515" cy="5327650"/>
+                      <a:ext cx="5274310" cy="4787265"/>
                     </a:xfrm>
                     <a:prstGeom prst="rect">
                       <a:avLst/>
                     </a:prstGeom>
-                    <a:noFill/>
-                    <a:ln>
-                      <a:noFill/>
-                    </a:ln>
                   </pic:spPr>
                 </pic:pic>
               </a:graphicData>
@@ -3733,7 +3653,34 @@
                 <w:szCs w:val="22"/>
                 <w:lang w:val="en-SG"/>
               </w:rPr>
-              <w:t>Application gets user’s current location</w:t>
+              <w:t>The a</w:t>
+            </w:r>
+            <w:r>
+              <w:rPr>
+                <w:rFonts w:ascii="Arial" w:hAnsi="Arial" w:cs="Arial"/>
+                <w:sz w:val="22"/>
+                <w:szCs w:val="22"/>
+                <w:lang w:val="en-SG"/>
+              </w:rPr>
+              <w:t xml:space="preserve">pplication gets </w:t>
+            </w:r>
+            <w:r>
+              <w:rPr>
+                <w:rFonts w:ascii="Arial" w:hAnsi="Arial" w:cs="Arial"/>
+                <w:sz w:val="22"/>
+                <w:szCs w:val="22"/>
+                <w:lang w:val="en-SG"/>
+              </w:rPr>
+              <w:t xml:space="preserve">the </w:t>
+            </w:r>
+            <w:r>
+              <w:rPr>
+                <w:rFonts w:ascii="Arial" w:hAnsi="Arial" w:cs="Arial"/>
+                <w:sz w:val="22"/>
+                <w:szCs w:val="22"/>
+                <w:lang w:val="en-SG"/>
+              </w:rPr>
+              <w:t>user’s current location</w:t>
             </w:r>
           </w:p>
         </w:tc>
@@ -3849,7 +3796,6 @@
                 <w:szCs w:val="22"/>
                 <w:lang w:val="en-SG"/>
               </w:rPr>
-              <w:lastRenderedPageBreak/>
               <w:t>Postconditions:</w:t>
             </w:r>
           </w:p>
@@ -4003,6 +3949,7 @@
                 <w:szCs w:val="22"/>
                 <w:lang w:val="en-SG"/>
               </w:rPr>
+              <w:lastRenderedPageBreak/>
               <w:t>Frequency of Use:</w:t>
             </w:r>
           </w:p>
@@ -4084,7 +4031,18 @@
                 <w:szCs w:val="22"/>
                 <w:lang w:val="en-SG"/>
               </w:rPr>
-              <w:t>Flow of Events:</w:t>
+              <w:t>The Flow of Events</w:t>
+            </w:r>
+            <w:r>
+              <w:rPr>
+                <w:rFonts w:ascii="Arial" w:hAnsi="Arial" w:cs="Arial"/>
+                <w:b/>
+                <w:bCs/>
+                <w:sz w:val="22"/>
+                <w:szCs w:val="22"/>
+                <w:lang w:val="en-SG"/>
+              </w:rPr>
+              <w:t>:</w:t>
             </w:r>
           </w:p>
         </w:tc>
@@ -4126,7 +4084,52 @@
                 <w:szCs w:val="22"/>
                 <w:lang w:val="en-SG"/>
               </w:rPr>
-              <w:t>Application uses phone’s GPS to get user’s current location</w:t>
+              <w:t>The a</w:t>
+            </w:r>
+            <w:r>
+              <w:rPr>
+                <w:rFonts w:ascii="Arial" w:hAnsi="Arial" w:cs="Arial"/>
+                <w:sz w:val="22"/>
+                <w:szCs w:val="22"/>
+                <w:lang w:val="en-SG"/>
+              </w:rPr>
+              <w:t xml:space="preserve">pplication uses </w:t>
+            </w:r>
+            <w:r>
+              <w:rPr>
+                <w:rFonts w:ascii="Arial" w:hAnsi="Arial" w:cs="Arial"/>
+                <w:sz w:val="22"/>
+                <w:szCs w:val="22"/>
+                <w:lang w:val="en-SG"/>
+              </w:rPr>
+              <w:t xml:space="preserve">the </w:t>
+            </w:r>
+            <w:r>
+              <w:rPr>
+                <w:rFonts w:ascii="Arial" w:hAnsi="Arial" w:cs="Arial"/>
+                <w:sz w:val="22"/>
+                <w:szCs w:val="22"/>
+                <w:lang w:val="en-SG"/>
+              </w:rPr>
+              <w:t xml:space="preserve">phone’s GPS to get </w:t>
+            </w:r>
+            <w:r>
+              <w:rPr>
+                <w:rFonts w:ascii="Arial" w:hAnsi="Arial" w:cs="Arial"/>
+                <w:sz w:val="22"/>
+                <w:szCs w:val="22"/>
+                <w:lang w:val="en-SG"/>
+              </w:rPr>
+              <w:t xml:space="preserve">the </w:t>
+            </w:r>
+            <w:r>
+              <w:rPr>
+                <w:rFonts w:ascii="Arial" w:hAnsi="Arial" w:cs="Arial"/>
+                <w:sz w:val="22"/>
+                <w:szCs w:val="22"/>
+                <w:lang w:val="en-SG"/>
+              </w:rPr>
+              <w:t>user’s current location</w:t>
             </w:r>
           </w:p>
           <w:p>
@@ -4150,7 +4153,70 @@
                 <w:szCs w:val="22"/>
                 <w:lang w:val="en-SG"/>
               </w:rPr>
-              <w:t>Application uses phone’s network to place user on map</w:t>
+              <w:t>The a</w:t>
+            </w:r>
+            <w:r>
+              <w:rPr>
+                <w:rFonts w:ascii="Arial" w:hAnsi="Arial" w:cs="Arial"/>
+                <w:sz w:val="22"/>
+                <w:szCs w:val="22"/>
+                <w:lang w:val="en-SG"/>
+              </w:rPr>
+              <w:t xml:space="preserve">pplication uses </w:t>
+            </w:r>
+            <w:r>
+              <w:rPr>
+                <w:rFonts w:ascii="Arial" w:hAnsi="Arial" w:cs="Arial"/>
+                <w:sz w:val="22"/>
+                <w:szCs w:val="22"/>
+                <w:lang w:val="en-SG"/>
+              </w:rPr>
+              <w:t xml:space="preserve">the </w:t>
+            </w:r>
+            <w:r>
+              <w:rPr>
+                <w:rFonts w:ascii="Arial" w:hAnsi="Arial" w:cs="Arial"/>
+                <w:sz w:val="22"/>
+                <w:szCs w:val="22"/>
+                <w:lang w:val="en-SG"/>
+              </w:rPr>
+              <w:t xml:space="preserve">phone’s network to place </w:t>
+            </w:r>
+            <w:r>
+              <w:rPr>
+                <w:rFonts w:ascii="Arial" w:hAnsi="Arial" w:cs="Arial"/>
+                <w:sz w:val="22"/>
+                <w:szCs w:val="22"/>
+                <w:lang w:val="en-SG"/>
+              </w:rPr>
+              <w:t xml:space="preserve">the </w:t>
+            </w:r>
+            <w:r>
+              <w:rPr>
+                <w:rFonts w:ascii="Arial" w:hAnsi="Arial" w:cs="Arial"/>
+                <w:sz w:val="22"/>
+                <w:szCs w:val="22"/>
+                <w:lang w:val="en-SG"/>
+              </w:rPr>
+              <w:t xml:space="preserve">user on </w:t>
+            </w:r>
+            <w:r>
+              <w:rPr>
+                <w:rFonts w:ascii="Arial" w:hAnsi="Arial" w:cs="Arial"/>
+                <w:sz w:val="22"/>
+                <w:szCs w:val="22"/>
+                <w:lang w:val="en-SG"/>
+              </w:rPr>
+              <w:t xml:space="preserve">the </w:t>
+            </w:r>
+            <w:r>
+              <w:rPr>
+                <w:rFonts w:ascii="Arial" w:hAnsi="Arial" w:cs="Arial"/>
+                <w:sz w:val="22"/>
+                <w:szCs w:val="22"/>
+                <w:lang w:val="en-SG"/>
+              </w:rPr>
+              <w:t>map</w:t>
             </w:r>
           </w:p>
         </w:tc>
@@ -4231,7 +4297,25 @@
                 <w:szCs w:val="22"/>
                 <w:lang w:val="en-SG"/>
               </w:rPr>
-              <w:t>User has not granted app permission to use phone’s GPS</w:t>
+              <w:t xml:space="preserve">User has not granted app permission to use </w:t>
+            </w:r>
+            <w:r>
+              <w:rPr>
+                <w:rFonts w:ascii="Arial" w:hAnsi="Arial" w:cs="Arial"/>
+                <w:sz w:val="22"/>
+                <w:szCs w:val="22"/>
+                <w:lang w:val="en-SG"/>
+              </w:rPr>
+              <w:t xml:space="preserve">the </w:t>
+            </w:r>
+            <w:r>
+              <w:rPr>
+                <w:rFonts w:ascii="Arial" w:hAnsi="Arial" w:cs="Arial"/>
+                <w:sz w:val="22"/>
+                <w:szCs w:val="22"/>
+                <w:lang w:val="en-SG"/>
+              </w:rPr>
+              <w:t>phone’s GPS</w:t>
             </w:r>
           </w:p>
           <w:p>
@@ -4928,7 +5012,6 @@
                 <w:szCs w:val="22"/>
                 <w:lang w:val="en-SG"/>
               </w:rPr>
-              <w:lastRenderedPageBreak/>
               <w:t>Preconditions:</w:t>
             </w:r>
           </w:p>
@@ -4966,7 +5049,25 @@
                 <w:szCs w:val="22"/>
                 <w:lang w:val="en-SG"/>
               </w:rPr>
-              <w:t>Application has user’s current location</w:t>
+              <w:t xml:space="preserve">Application has </w:t>
+            </w:r>
+            <w:r>
+              <w:rPr>
+                <w:rFonts w:ascii="Arial" w:hAnsi="Arial" w:cs="Arial"/>
+                <w:sz w:val="22"/>
+                <w:szCs w:val="22"/>
+                <w:lang w:val="en-SG"/>
+              </w:rPr>
+              <w:t xml:space="preserve">the </w:t>
+            </w:r>
+            <w:r>
+              <w:rPr>
+                <w:rFonts w:ascii="Arial" w:hAnsi="Arial" w:cs="Arial"/>
+                <w:sz w:val="22"/>
+                <w:szCs w:val="22"/>
+                <w:lang w:val="en-SG"/>
+              </w:rPr>
+              <w:t>user’s current location</w:t>
             </w:r>
           </w:p>
         </w:tc>
@@ -5010,6 +5111,7 @@
                 <w:szCs w:val="22"/>
                 <w:lang w:val="en-SG"/>
               </w:rPr>
+              <w:lastRenderedPageBreak/>
               <w:t>Postconditions:</w:t>
             </w:r>
           </w:p>
@@ -5244,7 +5346,7 @@
                 <w:szCs w:val="22"/>
                 <w:lang w:val="en-SG"/>
               </w:rPr>
-              <w:t>Flow of Events</w:t>
+              <w:t>The Flow of Events</w:t>
             </w:r>
           </w:p>
         </w:tc>
@@ -5286,7 +5388,16 @@
                 <w:szCs w:val="22"/>
                 <w:lang w:val="en-SG"/>
               </w:rPr>
-              <w:t>Application gets all information within 5km of a user’s position</w:t>
+              <w:t>The a</w:t>
+            </w:r>
+            <w:r>
+              <w:rPr>
+                <w:rFonts w:ascii="Arial" w:hAnsi="Arial" w:cs="Arial"/>
+                <w:sz w:val="22"/>
+                <w:szCs w:val="22"/>
+                <w:lang w:val="en-SG"/>
+              </w:rPr>
+              <w:t>pplication gets all information within 5km of a user’s position</w:t>
             </w:r>
           </w:p>
           <w:p>
@@ -5310,7 +5421,16 @@
                 <w:szCs w:val="22"/>
                 <w:lang w:val="en-SG"/>
               </w:rPr>
-              <w:t>Application gets all Objects of Interest within 5km of a user’s position</w:t>
+              <w:t>The a</w:t>
+            </w:r>
+            <w:r>
+              <w:rPr>
+                <w:rFonts w:ascii="Arial" w:hAnsi="Arial" w:cs="Arial"/>
+                <w:sz w:val="22"/>
+                <w:szCs w:val="22"/>
+                <w:lang w:val="en-SG"/>
+              </w:rPr>
+              <w:t>pplication gets all Objects of Interest within 5km of a user’s position</w:t>
             </w:r>
           </w:p>
         </w:tc>
@@ -5419,7 +5539,16 @@
                 <w:szCs w:val="22"/>
                 <w:lang w:val="en-SG"/>
               </w:rPr>
-              <w:t>User drags a pin onto the map</w:t>
+              <w:t>The u</w:t>
+            </w:r>
+            <w:r>
+              <w:rPr>
+                <w:rFonts w:ascii="Arial" w:hAnsi="Arial" w:cs="Arial"/>
+                <w:sz w:val="22"/>
+                <w:szCs w:val="22"/>
+                <w:lang w:val="en-SG"/>
+              </w:rPr>
+              <w:t>ser drags a pin onto the map</w:t>
             </w:r>
           </w:p>
           <w:p>
@@ -5443,7 +5572,16 @@
                 <w:szCs w:val="22"/>
                 <w:lang w:val="en-SG"/>
               </w:rPr>
-              <w:t>Application gets all information within 5km of that location</w:t>
+              <w:t>The a</w:t>
+            </w:r>
+            <w:r>
+              <w:rPr>
+                <w:rFonts w:ascii="Arial" w:hAnsi="Arial" w:cs="Arial"/>
+                <w:sz w:val="22"/>
+                <w:szCs w:val="22"/>
+                <w:lang w:val="en-SG"/>
+              </w:rPr>
+              <w:t>pplication gets all information within 5km of that location</w:t>
             </w:r>
           </w:p>
           <w:p>
@@ -5467,7 +5605,16 @@
                 <w:szCs w:val="22"/>
                 <w:lang w:val="en-SG"/>
               </w:rPr>
-              <w:t>Application gets all Objects of Interest within 5km of a that location</w:t>
+              <w:t>The a</w:t>
+            </w:r>
+            <w:r>
+              <w:rPr>
+                <w:rFonts w:ascii="Arial" w:hAnsi="Arial" w:cs="Arial"/>
+                <w:sz w:val="22"/>
+                <w:szCs w:val="22"/>
+                <w:lang w:val="en-SG"/>
+              </w:rPr>
+              <w:t>pplication gets all Objects of Interest within 5km of a that location</w:t>
             </w:r>
           </w:p>
         </w:tc>
@@ -5897,7 +6044,6 @@
                 <w:szCs w:val="22"/>
                 <w:lang w:val="en-SG"/>
               </w:rPr>
-              <w:lastRenderedPageBreak/>
               <w:t>Use Case Name: </w:t>
             </w:r>
           </w:p>
@@ -5979,6 +6125,7 @@
                 <w:szCs w:val="22"/>
                 <w:lang w:val="en-SG"/>
               </w:rPr>
+              <w:lastRenderedPageBreak/>
               <w:t>Actor:</w:t>
             </w:r>
           </w:p>
@@ -6097,7 +6244,16 @@
                 <w:szCs w:val="22"/>
                 <w:lang w:val="en-SG"/>
               </w:rPr>
-              <w:t>Application d</w:t>
+              <w:t>The a</w:t>
+            </w:r>
+            <w:r>
+              <w:rPr>
+                <w:rFonts w:ascii="Arial" w:hAnsi="Arial" w:cs="Arial"/>
+                <w:sz w:val="22"/>
+                <w:szCs w:val="22"/>
+                <w:lang w:val="en-SG"/>
+              </w:rPr>
+              <w:t>pplication d</w:t>
             </w:r>
             <w:r>
               <w:rPr>
@@ -6483,7 +6639,18 @@
                 <w:szCs w:val="22"/>
                 <w:lang w:val="en-SG"/>
               </w:rPr>
-              <w:t>Flow of Events:</w:t>
+              <w:t>The Flow of Events</w:t>
+            </w:r>
+            <w:r>
+              <w:rPr>
+                <w:rFonts w:ascii="Arial" w:hAnsi="Arial" w:cs="Arial"/>
+                <w:b/>
+                <w:bCs/>
+                <w:sz w:val="22"/>
+                <w:szCs w:val="22"/>
+                <w:lang w:val="en-SG"/>
+              </w:rPr>
+              <w:t>:</w:t>
             </w:r>
           </w:p>
         </w:tc>
@@ -6525,7 +6692,34 @@
                 <w:szCs w:val="22"/>
                 <w:lang w:val="en-SG"/>
               </w:rPr>
-              <w:t>Application gets map of Singapore from Google Maps API</w:t>
+              <w:t>The a</w:t>
+            </w:r>
+            <w:r>
+              <w:rPr>
+                <w:rFonts w:ascii="Arial" w:hAnsi="Arial" w:cs="Arial"/>
+                <w:sz w:val="22"/>
+                <w:szCs w:val="22"/>
+                <w:lang w:val="en-SG"/>
+              </w:rPr>
+              <w:t xml:space="preserve">pplication gets </w:t>
+            </w:r>
+            <w:r>
+              <w:rPr>
+                <w:rFonts w:ascii="Arial" w:hAnsi="Arial" w:cs="Arial"/>
+                <w:sz w:val="22"/>
+                <w:szCs w:val="22"/>
+                <w:lang w:val="en-SG"/>
+              </w:rPr>
+              <w:t xml:space="preserve">a </w:t>
+            </w:r>
+            <w:r>
+              <w:rPr>
+                <w:rFonts w:ascii="Arial" w:hAnsi="Arial" w:cs="Arial"/>
+                <w:sz w:val="22"/>
+                <w:szCs w:val="22"/>
+                <w:lang w:val="en-SG"/>
+              </w:rPr>
+              <w:t>map of Singapore from Google Maps API</w:t>
             </w:r>
           </w:p>
           <w:p>
@@ -6573,7 +6767,16 @@
                 <w:szCs w:val="22"/>
                 <w:lang w:val="en-SG"/>
               </w:rPr>
-              <w:t>Application displays Objects of Interest as icons on the map</w:t>
+              <w:t>The a</w:t>
+            </w:r>
+            <w:r>
+              <w:rPr>
+                <w:rFonts w:ascii="Arial" w:hAnsi="Arial" w:cs="Arial"/>
+                <w:sz w:val="22"/>
+                <w:szCs w:val="22"/>
+                <w:lang w:val="en-SG"/>
+              </w:rPr>
+              <w:t>pplication displays Objects of Interest as icons on the map</w:t>
             </w:r>
           </w:p>
         </w:tc>
@@ -6678,7 +6881,25 @@
                 <w:szCs w:val="22"/>
                 <w:lang w:val="en-SG"/>
               </w:rPr>
-              <w:t>Application overlays route on top of map</w:t>
+              <w:t xml:space="preserve">Application overlays route on top of </w:t>
+            </w:r>
+            <w:r>
+              <w:rPr>
+                <w:rFonts w:ascii="Arial" w:hAnsi="Arial" w:cs="Arial"/>
+                <w:sz w:val="22"/>
+                <w:szCs w:val="22"/>
+                <w:lang w:val="en-SG"/>
+              </w:rPr>
+              <w:t xml:space="preserve">the </w:t>
+            </w:r>
+            <w:r>
+              <w:rPr>
+                <w:rFonts w:ascii="Arial" w:hAnsi="Arial" w:cs="Arial"/>
+                <w:sz w:val="22"/>
+                <w:szCs w:val="22"/>
+                <w:lang w:val="en-SG"/>
+              </w:rPr>
+              <w:t>map</w:t>
             </w:r>
           </w:p>
           <w:p>
@@ -6764,26 +6985,62 @@
                 <w:szCs w:val="22"/>
                 <w:lang w:val="en-SG"/>
               </w:rPr>
-              <w:t>Application shows object of interest’s profile</w:t>
-            </w:r>
-          </w:p>
-          <w:p>
-            <w:pPr>
-              <w:rPr>
-                <w:rFonts w:ascii="Arial" w:hAnsi="Arial" w:cs="Arial"/>
-                <w:sz w:val="22"/>
-                <w:szCs w:val="22"/>
-                <w:lang w:val="en-SG"/>
-              </w:rPr>
-            </w:pPr>
-            <w:r>
-              <w:rPr>
-                <w:rFonts w:ascii="Arial" w:hAnsi="Arial" w:cs="Arial"/>
-                <w:sz w:val="22"/>
-                <w:szCs w:val="22"/>
-                <w:lang w:val="en-SG"/>
-              </w:rPr>
-              <w:t>User drags a pin onto the map</w:t>
+              <w:t>The a</w:t>
+            </w:r>
+            <w:r>
+              <w:rPr>
+                <w:rFonts w:ascii="Arial" w:hAnsi="Arial" w:cs="Arial"/>
+                <w:sz w:val="22"/>
+                <w:szCs w:val="22"/>
+                <w:lang w:val="en-SG"/>
+              </w:rPr>
+              <w:t xml:space="preserve">pplication shows </w:t>
+            </w:r>
+            <w:r>
+              <w:rPr>
+                <w:rFonts w:ascii="Arial" w:hAnsi="Arial" w:cs="Arial"/>
+                <w:sz w:val="22"/>
+                <w:szCs w:val="22"/>
+                <w:lang w:val="en-SG"/>
+              </w:rPr>
+              <w:t xml:space="preserve">the </w:t>
+            </w:r>
+            <w:r>
+              <w:rPr>
+                <w:rFonts w:ascii="Arial" w:hAnsi="Arial" w:cs="Arial"/>
+                <w:sz w:val="22"/>
+                <w:szCs w:val="22"/>
+                <w:lang w:val="en-SG"/>
+              </w:rPr>
+              <w:t>object of interest’s profile</w:t>
+            </w:r>
+          </w:p>
+          <w:p>
+            <w:pPr>
+              <w:rPr>
+                <w:rFonts w:ascii="Arial" w:hAnsi="Arial" w:cs="Arial"/>
+                <w:sz w:val="22"/>
+                <w:szCs w:val="22"/>
+                <w:lang w:val="en-SG"/>
+              </w:rPr>
+            </w:pPr>
+            <w:r>
+              <w:rPr>
+                <w:rFonts w:ascii="Arial" w:hAnsi="Arial" w:cs="Arial"/>
+                <w:sz w:val="22"/>
+                <w:szCs w:val="22"/>
+                <w:lang w:val="en-SG"/>
+              </w:rPr>
+              <w:t>The u</w:t>
+            </w:r>
+            <w:r>
+              <w:rPr>
+                <w:rFonts w:ascii="Arial" w:hAnsi="Arial" w:cs="Arial"/>
+                <w:sz w:val="22"/>
+                <w:szCs w:val="22"/>
+                <w:lang w:val="en-SG"/>
+              </w:rPr>
+              <w:t>ser drags a pin onto the map</w:t>
             </w:r>
           </w:p>
           <w:p>
@@ -6875,7 +7132,6 @@
                 <w:szCs w:val="22"/>
                 <w:lang w:val="en-SG"/>
               </w:rPr>
-              <w:lastRenderedPageBreak/>
               <w:t>Exceptions:</w:t>
             </w:r>
           </w:p>
@@ -7020,6 +7276,7 @@
                 <w:szCs w:val="22"/>
                 <w:lang w:val="en-SG"/>
               </w:rPr>
+              <w:lastRenderedPageBreak/>
               <w:t>Special Requirements:</w:t>
             </w:r>
           </w:p>
@@ -7488,7 +7745,25 @@
                 <w:szCs w:val="22"/>
                 <w:lang w:val="en-SG"/>
               </w:rPr>
-              <w:t xml:space="preserve"> notifications to user</w:t>
+              <w:t xml:space="preserve"> notifications to </w:t>
+            </w:r>
+            <w:r>
+              <w:rPr>
+                <w:rFonts w:ascii="Arial" w:hAnsi="Arial" w:cs="Arial"/>
+                <w:sz w:val="22"/>
+                <w:szCs w:val="22"/>
+                <w:lang w:val="en-SG"/>
+              </w:rPr>
+              <w:t xml:space="preserve">the </w:t>
+            </w:r>
+            <w:r>
+              <w:rPr>
+                <w:rFonts w:ascii="Arial" w:hAnsi="Arial" w:cs="Arial"/>
+                <w:sz w:val="22"/>
+                <w:szCs w:val="22"/>
+                <w:lang w:val="en-SG"/>
+              </w:rPr>
+              <w:t>user</w:t>
             </w:r>
           </w:p>
         </w:tc>
@@ -7569,7 +7844,25 @@
                 <w:szCs w:val="22"/>
                 <w:lang w:val="en-SG"/>
               </w:rPr>
-              <w:t>Application has user’s current location</w:t>
+              <w:t xml:space="preserve">Application has </w:t>
+            </w:r>
+            <w:r>
+              <w:rPr>
+                <w:rFonts w:ascii="Arial" w:hAnsi="Arial" w:cs="Arial"/>
+                <w:sz w:val="22"/>
+                <w:szCs w:val="22"/>
+                <w:lang w:val="en-SG"/>
+              </w:rPr>
+              <w:t xml:space="preserve">the </w:t>
+            </w:r>
+            <w:r>
+              <w:rPr>
+                <w:rFonts w:ascii="Arial" w:hAnsi="Arial" w:cs="Arial"/>
+                <w:sz w:val="22"/>
+                <w:szCs w:val="22"/>
+                <w:lang w:val="en-SG"/>
+              </w:rPr>
+              <w:t>user’s current location</w:t>
             </w:r>
           </w:p>
         </w:tc>
@@ -7847,7 +8140,18 @@
                 <w:szCs w:val="22"/>
                 <w:lang w:val="en-SG"/>
               </w:rPr>
-              <w:t>Flow of Events:</w:t>
+              <w:t>The Flow of Events</w:t>
+            </w:r>
+            <w:r>
+              <w:rPr>
+                <w:rFonts w:ascii="Arial" w:hAnsi="Arial" w:cs="Arial"/>
+                <w:b/>
+                <w:bCs/>
+                <w:sz w:val="22"/>
+                <w:szCs w:val="22"/>
+                <w:lang w:val="en-SG"/>
+              </w:rPr>
+              <w:t>:</w:t>
             </w:r>
           </w:p>
         </w:tc>
@@ -7889,7 +8193,16 @@
                 <w:szCs w:val="22"/>
                 <w:lang w:val="en-SG"/>
               </w:rPr>
-              <w:t>Application gets all information within 5km of a user’s position</w:t>
+              <w:t>The a</w:t>
+            </w:r>
+            <w:r>
+              <w:rPr>
+                <w:rFonts w:ascii="Arial" w:hAnsi="Arial" w:cs="Arial"/>
+                <w:sz w:val="22"/>
+                <w:szCs w:val="22"/>
+                <w:lang w:val="en-SG"/>
+              </w:rPr>
+              <w:t>pplication gets all information within 5km of a user’s position</w:t>
             </w:r>
           </w:p>
           <w:p>
@@ -7913,7 +8226,16 @@
                 <w:szCs w:val="22"/>
                 <w:lang w:val="en-SG"/>
               </w:rPr>
-              <w:t>Application gets all Objects of Interest within 5km of a user’s position</w:t>
+              <w:t>The a</w:t>
+            </w:r>
+            <w:r>
+              <w:rPr>
+                <w:rFonts w:ascii="Arial" w:hAnsi="Arial" w:cs="Arial"/>
+                <w:sz w:val="22"/>
+                <w:szCs w:val="22"/>
+                <w:lang w:val="en-SG"/>
+              </w:rPr>
+              <w:t>pplication gets all Objects of Interest within 5km of a user’s position</w:t>
             </w:r>
           </w:p>
           <w:p>
@@ -7961,8 +8283,16 @@
                 <w:szCs w:val="22"/>
                 <w:lang w:val="en-SG"/>
               </w:rPr>
-              <w:lastRenderedPageBreak/>
-              <w:t>Application adds the notification to the notification tab</w:t>
+              <w:t>The a</w:t>
+            </w:r>
+            <w:r>
+              <w:rPr>
+                <w:rFonts w:ascii="Arial" w:hAnsi="Arial" w:cs="Arial"/>
+                <w:sz w:val="22"/>
+                <w:szCs w:val="22"/>
+                <w:lang w:val="en-SG"/>
+              </w:rPr>
+              <w:t>pplication adds the notification to the notification tab</w:t>
             </w:r>
           </w:p>
         </w:tc>
@@ -9105,7 +9435,18 @@
                 <w:lang w:val="en-SG"/>
               </w:rPr>
               <w:lastRenderedPageBreak/>
-              <w:t>Flow of Events:</w:t>
+              <w:t>The Flow of Events</w:t>
+            </w:r>
+            <w:r>
+              <w:rPr>
+                <w:rFonts w:ascii="Arial" w:hAnsi="Arial" w:cs="Arial"/>
+                <w:b/>
+                <w:bCs/>
+                <w:sz w:val="22"/>
+                <w:szCs w:val="22"/>
+                <w:lang w:val="en-SG"/>
+              </w:rPr>
+              <w:t>:</w:t>
             </w:r>
           </w:p>
         </w:tc>
@@ -9147,7 +9488,16 @@
                 <w:szCs w:val="22"/>
                 <w:lang w:val="en-SG"/>
               </w:rPr>
-              <w:t>User selects toggle to display in list format</w:t>
+              <w:t>The u</w:t>
+            </w:r>
+            <w:r>
+              <w:rPr>
+                <w:rFonts w:ascii="Arial" w:hAnsi="Arial" w:cs="Arial"/>
+                <w:sz w:val="22"/>
+                <w:szCs w:val="22"/>
+                <w:lang w:val="en-SG"/>
+              </w:rPr>
+              <w:t>ser selects toggle to display in list format</w:t>
             </w:r>
           </w:p>
           <w:p>
@@ -9171,7 +9521,16 @@
                 <w:szCs w:val="22"/>
                 <w:lang w:val="en-SG"/>
               </w:rPr>
-              <w:t xml:space="preserve">Application displays </w:t>
+              <w:t>The a</w:t>
+            </w:r>
+            <w:r>
+              <w:rPr>
+                <w:rFonts w:ascii="Arial" w:hAnsi="Arial" w:cs="Arial"/>
+                <w:sz w:val="22"/>
+                <w:szCs w:val="22"/>
+                <w:lang w:val="en-SG"/>
+              </w:rPr>
+              <w:t xml:space="preserve">pplication displays </w:t>
             </w:r>
             <w:r>
               <w:rPr>
@@ -9908,7 +10267,16 @@
                 <w:szCs w:val="22"/>
                 <w:lang w:val="en-SG"/>
               </w:rPr>
-              <w:t>User chooses which types of Information and Objects of Interest they wish to see</w:t>
+              <w:t>The u</w:t>
+            </w:r>
+            <w:r>
+              <w:rPr>
+                <w:rFonts w:ascii="Arial" w:hAnsi="Arial" w:cs="Arial"/>
+                <w:sz w:val="22"/>
+                <w:szCs w:val="22"/>
+                <w:lang w:val="en-SG"/>
+              </w:rPr>
+              <w:t>ser chooses which types of Information and Objects of Interest they wish to see</w:t>
             </w:r>
           </w:p>
         </w:tc>
@@ -9989,7 +10357,16 @@
                 <w:szCs w:val="22"/>
                 <w:lang w:val="en-SG"/>
               </w:rPr>
-              <w:t>Map has Displayed Information</w:t>
+              <w:t>The m</w:t>
+            </w:r>
+            <w:r>
+              <w:rPr>
+                <w:rFonts w:ascii="Arial" w:hAnsi="Arial" w:cs="Arial"/>
+                <w:sz w:val="22"/>
+                <w:szCs w:val="22"/>
+                <w:lang w:val="en-SG"/>
+              </w:rPr>
+              <w:t>ap has Displayed Information</w:t>
             </w:r>
           </w:p>
         </w:tc>
@@ -10268,7 +10645,18 @@
                 <w:szCs w:val="22"/>
                 <w:lang w:val="en-SG"/>
               </w:rPr>
-              <w:t>Flow of Events:</w:t>
+              <w:t>The Flow of Events</w:t>
+            </w:r>
+            <w:r>
+              <w:rPr>
+                <w:rFonts w:ascii="Arial" w:hAnsi="Arial" w:cs="Arial"/>
+                <w:b/>
+                <w:bCs/>
+                <w:sz w:val="22"/>
+                <w:szCs w:val="22"/>
+                <w:lang w:val="en-SG"/>
+              </w:rPr>
+              <w:t>:</w:t>
             </w:r>
           </w:p>
         </w:tc>
@@ -10310,7 +10698,16 @@
                 <w:szCs w:val="22"/>
                 <w:lang w:val="en-SG"/>
               </w:rPr>
-              <w:t>User selects “Set Filters” in the left menu</w:t>
+              <w:t>The u</w:t>
+            </w:r>
+            <w:r>
+              <w:rPr>
+                <w:rFonts w:ascii="Arial" w:hAnsi="Arial" w:cs="Arial"/>
+                <w:sz w:val="22"/>
+                <w:szCs w:val="22"/>
+                <w:lang w:val="en-SG"/>
+              </w:rPr>
+              <w:t>ser selects “Set Filters” in the left menu</w:t>
             </w:r>
           </w:p>
           <w:p>
@@ -10334,7 +10731,16 @@
                 <w:szCs w:val="22"/>
                 <w:lang w:val="en-SG"/>
               </w:rPr>
-              <w:t>User choose</w:t>
+              <w:t>The u</w:t>
+            </w:r>
+            <w:r>
+              <w:rPr>
+                <w:rFonts w:ascii="Arial" w:hAnsi="Arial" w:cs="Arial"/>
+                <w:sz w:val="22"/>
+                <w:szCs w:val="22"/>
+                <w:lang w:val="en-SG"/>
+              </w:rPr>
+              <w:t>ser choose</w:t>
             </w:r>
             <w:r>
               <w:rPr>
@@ -10394,7 +10800,16 @@
                 <w:szCs w:val="22"/>
                 <w:lang w:val="en-SG"/>
               </w:rPr>
-              <w:t>Application saves user’s</w:t>
+              <w:t>The a</w:t>
+            </w:r>
+            <w:r>
+              <w:rPr>
+                <w:rFonts w:ascii="Arial" w:hAnsi="Arial" w:cs="Arial"/>
+                <w:sz w:val="22"/>
+                <w:szCs w:val="22"/>
+                <w:lang w:val="en-SG"/>
+              </w:rPr>
+              <w:t>pplication saves user’s</w:t>
             </w:r>
             <w:r>
               <w:rPr>
@@ -11533,7 +11948,18 @@
                 <w:szCs w:val="22"/>
                 <w:lang w:val="en-SG"/>
               </w:rPr>
-              <w:t>Flow of Events:</w:t>
+              <w:t>The Flow of Events</w:t>
+            </w:r>
+            <w:r>
+              <w:rPr>
+                <w:rFonts w:ascii="Arial" w:hAnsi="Arial" w:cs="Arial"/>
+                <w:b/>
+                <w:bCs/>
+                <w:sz w:val="22"/>
+                <w:szCs w:val="22"/>
+                <w:lang w:val="en-SG"/>
+              </w:rPr>
+              <w:t>:</w:t>
             </w:r>
           </w:p>
         </w:tc>
@@ -11575,7 +12001,16 @@
                 <w:szCs w:val="22"/>
                 <w:lang w:val="en-SG"/>
               </w:rPr>
-              <w:t>User taps the OI Icon on the Map</w:t>
+              <w:t>The u</w:t>
+            </w:r>
+            <w:r>
+              <w:rPr>
+                <w:rFonts w:ascii="Arial" w:hAnsi="Arial" w:cs="Arial"/>
+                <w:sz w:val="22"/>
+                <w:szCs w:val="22"/>
+                <w:lang w:val="en-SG"/>
+              </w:rPr>
+              <w:t>ser taps the OI Icon on the Map</w:t>
             </w:r>
           </w:p>
           <w:p>
@@ -11599,7 +12034,16 @@
                 <w:szCs w:val="22"/>
                 <w:lang w:val="en-SG"/>
               </w:rPr>
-              <w:t xml:space="preserve">Application displays </w:t>
+              <w:t>The a</w:t>
+            </w:r>
+            <w:r>
+              <w:rPr>
+                <w:rFonts w:ascii="Arial" w:hAnsi="Arial" w:cs="Arial"/>
+                <w:sz w:val="22"/>
+                <w:szCs w:val="22"/>
+                <w:lang w:val="en-SG"/>
+              </w:rPr>
+              <w:t xml:space="preserve">pplication displays </w:t>
             </w:r>
             <w:r>
               <w:rPr>
@@ -11704,7 +12148,16 @@
                 <w:szCs w:val="22"/>
                 <w:lang w:val="en-SG"/>
               </w:rPr>
-              <w:t>Application</w:t>
+              <w:t>The a</w:t>
+            </w:r>
+            <w:r>
+              <w:rPr>
+                <w:rFonts w:ascii="Arial" w:hAnsi="Arial" w:cs="Arial"/>
+                <w:sz w:val="22"/>
+                <w:szCs w:val="22"/>
+                <w:lang w:val="en-SG"/>
+              </w:rPr>
+              <w:t>pplication</w:t>
             </w:r>
             <w:r>
               <w:rPr>
@@ -12883,7 +13336,18 @@
                 <w:szCs w:val="22"/>
                 <w:lang w:val="en-SG"/>
               </w:rPr>
-              <w:t>Flow of Events:</w:t>
+              <w:t>The Flow of Events</w:t>
+            </w:r>
+            <w:r>
+              <w:rPr>
+                <w:rFonts w:ascii="Arial" w:hAnsi="Arial" w:cs="Arial"/>
+                <w:b/>
+                <w:bCs/>
+                <w:sz w:val="22"/>
+                <w:szCs w:val="22"/>
+                <w:lang w:val="en-SG"/>
+              </w:rPr>
+              <w:t>:</w:t>
             </w:r>
           </w:p>
         </w:tc>
@@ -12985,7 +13449,25 @@
                 <w:szCs w:val="22"/>
                 <w:lang w:val="en-SG"/>
               </w:rPr>
-              <w:t>Application opens phone’s camera</w:t>
+              <w:t xml:space="preserve">Application opens </w:t>
+            </w:r>
+            <w:r>
+              <w:rPr>
+                <w:rFonts w:ascii="Arial" w:hAnsi="Arial" w:cs="Arial"/>
+                <w:sz w:val="22"/>
+                <w:szCs w:val="22"/>
+                <w:lang w:val="en-SG"/>
+              </w:rPr>
+              <w:t xml:space="preserve">the </w:t>
+            </w:r>
+            <w:r>
+              <w:rPr>
+                <w:rFonts w:ascii="Arial" w:hAnsi="Arial" w:cs="Arial"/>
+                <w:sz w:val="22"/>
+                <w:szCs w:val="22"/>
+                <w:lang w:val="en-SG"/>
+              </w:rPr>
+              <w:t>phone’s camera</w:t>
             </w:r>
           </w:p>
           <w:p>
@@ -13192,26 +13674,80 @@
                 <w:szCs w:val="22"/>
                 <w:lang w:val="en-SG"/>
               </w:rPr>
-              <w:t>User chooses to take photo from album instead</w:t>
-            </w:r>
-          </w:p>
-          <w:p>
-            <w:pPr>
-              <w:rPr>
-                <w:rFonts w:ascii="Arial" w:hAnsi="Arial" w:cs="Arial"/>
-                <w:sz w:val="22"/>
-                <w:szCs w:val="22"/>
-                <w:lang w:val="en-SG"/>
-              </w:rPr>
-            </w:pPr>
-            <w:r>
-              <w:rPr>
-                <w:rFonts w:ascii="Arial" w:hAnsi="Arial" w:cs="Arial"/>
-                <w:sz w:val="22"/>
-                <w:szCs w:val="22"/>
-                <w:lang w:val="en-SG"/>
-              </w:rPr>
-              <w:t xml:space="preserve">User </w:t>
+              <w:t>The u</w:t>
+            </w:r>
+            <w:r>
+              <w:rPr>
+                <w:rFonts w:ascii="Arial" w:hAnsi="Arial" w:cs="Arial"/>
+                <w:sz w:val="22"/>
+                <w:szCs w:val="22"/>
+                <w:lang w:val="en-SG"/>
+              </w:rPr>
+              <w:t xml:space="preserve">ser chooses to take </w:t>
+            </w:r>
+            <w:r>
+              <w:rPr>
+                <w:rFonts w:ascii="Arial" w:hAnsi="Arial" w:cs="Arial"/>
+                <w:sz w:val="22"/>
+                <w:szCs w:val="22"/>
+                <w:lang w:val="en-SG"/>
+              </w:rPr>
+              <w:t xml:space="preserve">a </w:t>
+            </w:r>
+            <w:r>
+              <w:rPr>
+                <w:rFonts w:ascii="Arial" w:hAnsi="Arial" w:cs="Arial"/>
+                <w:sz w:val="22"/>
+                <w:szCs w:val="22"/>
+                <w:lang w:val="en-SG"/>
+              </w:rPr>
+              <w:t>photo from</w:t>
+            </w:r>
+            <w:r>
+              <w:rPr>
+                <w:rFonts w:ascii="Arial" w:hAnsi="Arial" w:cs="Arial"/>
+                <w:sz w:val="22"/>
+                <w:szCs w:val="22"/>
+                <w:lang w:val="en-SG"/>
+              </w:rPr>
+              <w:t xml:space="preserve"> the phone’s</w:t>
+            </w:r>
+            <w:r>
+              <w:rPr>
+                <w:rFonts w:ascii="Arial" w:hAnsi="Arial" w:cs="Arial"/>
+                <w:sz w:val="22"/>
+                <w:szCs w:val="22"/>
+                <w:lang w:val="en-SG"/>
+              </w:rPr>
+              <w:t xml:space="preserve"> album instead</w:t>
+            </w:r>
+          </w:p>
+          <w:p>
+            <w:pPr>
+              <w:rPr>
+                <w:rFonts w:ascii="Arial" w:hAnsi="Arial" w:cs="Arial"/>
+                <w:sz w:val="22"/>
+                <w:szCs w:val="22"/>
+                <w:lang w:val="en-SG"/>
+              </w:rPr>
+            </w:pPr>
+            <w:r>
+              <w:rPr>
+                <w:rFonts w:ascii="Arial" w:hAnsi="Arial" w:cs="Arial"/>
+                <w:sz w:val="22"/>
+                <w:szCs w:val="22"/>
+                <w:lang w:val="en-SG"/>
+              </w:rPr>
+              <w:t>The u</w:t>
+            </w:r>
+            <w:r>
+              <w:rPr>
+                <w:rFonts w:ascii="Arial" w:hAnsi="Arial" w:cs="Arial"/>
+                <w:sz w:val="22"/>
+                <w:szCs w:val="22"/>
+                <w:lang w:val="en-SG"/>
+              </w:rPr>
+              <w:t xml:space="preserve">ser </w:t>
             </w:r>
             <w:r>
               <w:rPr>
@@ -13268,7 +13804,16 @@
                 <w:szCs w:val="22"/>
                 <w:lang w:val="en-SG"/>
               </w:rPr>
-              <w:t>User chooses to cancel or take another photo</w:t>
+              <w:t>The u</w:t>
+            </w:r>
+            <w:r>
+              <w:rPr>
+                <w:rFonts w:ascii="Arial" w:hAnsi="Arial" w:cs="Arial"/>
+                <w:sz w:val="22"/>
+                <w:szCs w:val="22"/>
+                <w:lang w:val="en-SG"/>
+              </w:rPr>
+              <w:t>ser chooses to cancel or take another photo</w:t>
             </w:r>
             <w:r>
               <w:rPr>
@@ -14359,7 +14904,18 @@
                 <w:szCs w:val="22"/>
                 <w:lang w:val="en-SG"/>
               </w:rPr>
-              <w:t>Flow of Events:</w:t>
+              <w:t>The Flow of Events</w:t>
+            </w:r>
+            <w:r>
+              <w:rPr>
+                <w:rFonts w:ascii="Arial" w:hAnsi="Arial" w:cs="Arial"/>
+                <w:b/>
+                <w:bCs/>
+                <w:sz w:val="22"/>
+                <w:szCs w:val="22"/>
+                <w:lang w:val="en-SG"/>
+              </w:rPr>
+              <w:t>:</w:t>
             </w:r>
           </w:p>
         </w:tc>
@@ -14425,7 +14981,25 @@
                 <w:szCs w:val="22"/>
                 <w:lang w:val="en-SG"/>
               </w:rPr>
-              <w:t>Application expands photo to full screen</w:t>
+              <w:t xml:space="preserve">Application expands </w:t>
+            </w:r>
+            <w:r>
+              <w:rPr>
+                <w:rFonts w:ascii="Arial" w:hAnsi="Arial" w:cs="Arial"/>
+                <w:sz w:val="22"/>
+                <w:szCs w:val="22"/>
+                <w:lang w:val="en-SG"/>
+              </w:rPr>
+              <w:t xml:space="preserve">the </w:t>
+            </w:r>
+            <w:r>
+              <w:rPr>
+                <w:rFonts w:ascii="Arial" w:hAnsi="Arial" w:cs="Arial"/>
+                <w:sz w:val="22"/>
+                <w:szCs w:val="22"/>
+                <w:lang w:val="en-SG"/>
+              </w:rPr>
+              <w:t>photo to full screen</w:t>
             </w:r>
           </w:p>
         </w:tc>
@@ -15163,7 +15737,16 @@
                 <w:szCs w:val="22"/>
                 <w:lang w:val="en-SG"/>
               </w:rPr>
-              <w:t>User removes photos which they have uploaded previously</w:t>
+              <w:t>The u</w:t>
+            </w:r>
+            <w:r>
+              <w:rPr>
+                <w:rFonts w:ascii="Arial" w:hAnsi="Arial" w:cs="Arial"/>
+                <w:sz w:val="22"/>
+                <w:szCs w:val="22"/>
+                <w:lang w:val="en-SG"/>
+              </w:rPr>
+              <w:t>ser removes photos which they have uploaded previously</w:t>
             </w:r>
           </w:p>
         </w:tc>
@@ -15561,7 +16144,7 @@
                 <w:szCs w:val="22"/>
                 <w:lang w:val="en-SG"/>
               </w:rPr>
-              <w:t>Flow of Events</w:t>
+              <w:t>The Flow of Events</w:t>
             </w:r>
           </w:p>
         </w:tc>
@@ -15696,7 +16279,16 @@
                 <w:szCs w:val="22"/>
                 <w:lang w:val="en-SG"/>
               </w:rPr>
-              <w:t>Application displays a</w:t>
+              <w:t>The a</w:t>
+            </w:r>
+            <w:r>
+              <w:rPr>
+                <w:rFonts w:ascii="Arial" w:hAnsi="Arial" w:cs="Arial"/>
+                <w:sz w:val="22"/>
+                <w:szCs w:val="22"/>
+                <w:lang w:val="en-SG"/>
+              </w:rPr>
+              <w:t>pplication displays a</w:t>
             </w:r>
             <w:r>
               <w:rPr>
@@ -15729,7 +16321,25 @@
                 <w:szCs w:val="22"/>
                 <w:lang w:val="en-SG"/>
               </w:rPr>
-              <w:t>User taps ‘yes’ choice in confirmation window</w:t>
+              <w:t xml:space="preserve">User taps ‘yes’ choice in </w:t>
+            </w:r>
+            <w:r>
+              <w:rPr>
+                <w:rFonts w:ascii="Arial" w:hAnsi="Arial" w:cs="Arial"/>
+                <w:sz w:val="22"/>
+                <w:szCs w:val="22"/>
+                <w:lang w:val="en-SG"/>
+              </w:rPr>
+              <w:t xml:space="preserve">the </w:t>
+            </w:r>
+            <w:r>
+              <w:rPr>
+                <w:rFonts w:ascii="Arial" w:hAnsi="Arial" w:cs="Arial"/>
+                <w:sz w:val="22"/>
+                <w:szCs w:val="22"/>
+                <w:lang w:val="en-SG"/>
+              </w:rPr>
+              <w:t>confirmation window</w:t>
             </w:r>
           </w:p>
           <w:p>
@@ -15753,16 +16363,43 @@
                 <w:szCs w:val="22"/>
                 <w:lang w:val="en-SG"/>
               </w:rPr>
-              <w:t>Application removes</w:t>
-            </w:r>
-            <w:r>
-              <w:rPr>
-                <w:rFonts w:ascii="Arial" w:hAnsi="Arial" w:cs="Arial"/>
-                <w:sz w:val="22"/>
-                <w:szCs w:val="22"/>
-                <w:lang w:val="en-SG"/>
-              </w:rPr>
-              <w:t xml:space="preserve"> photo </w:t>
+              <w:t>The a</w:t>
+            </w:r>
+            <w:r>
+              <w:rPr>
+                <w:rFonts w:ascii="Arial" w:hAnsi="Arial" w:cs="Arial"/>
+                <w:sz w:val="22"/>
+                <w:szCs w:val="22"/>
+                <w:lang w:val="en-SG"/>
+              </w:rPr>
+              <w:t>pplication removes</w:t>
+            </w:r>
+            <w:r>
+              <w:rPr>
+                <w:rFonts w:ascii="Arial" w:hAnsi="Arial" w:cs="Arial"/>
+                <w:sz w:val="22"/>
+                <w:szCs w:val="22"/>
+                <w:lang w:val="en-SG"/>
+              </w:rPr>
+              <w:t xml:space="preserve"> </w:t>
+            </w:r>
+            <w:r>
+              <w:rPr>
+                <w:rFonts w:ascii="Arial" w:hAnsi="Arial" w:cs="Arial"/>
+                <w:sz w:val="22"/>
+                <w:szCs w:val="22"/>
+                <w:lang w:val="en-SG"/>
+              </w:rPr>
+              <w:t xml:space="preserve">the </w:t>
+            </w:r>
+            <w:r>
+              <w:rPr>
+                <w:rFonts w:ascii="Arial" w:hAnsi="Arial" w:cs="Arial"/>
+                <w:sz w:val="22"/>
+                <w:szCs w:val="22"/>
+                <w:lang w:val="en-SG"/>
+              </w:rPr>
+              <w:t xml:space="preserve">photo </w:t>
             </w:r>
             <w:r>
               <w:rPr>
@@ -15852,7 +16489,34 @@
                 <w:szCs w:val="22"/>
                 <w:lang w:val="en-SG"/>
               </w:rPr>
-              <w:t>User taps ‘no’ choice in confirmation window</w:t>
+              <w:t>The u</w:t>
+            </w:r>
+            <w:r>
+              <w:rPr>
+                <w:rFonts w:ascii="Arial" w:hAnsi="Arial" w:cs="Arial"/>
+                <w:sz w:val="22"/>
+                <w:szCs w:val="22"/>
+                <w:lang w:val="en-SG"/>
+              </w:rPr>
+              <w:t xml:space="preserve">ser taps ‘no’ choice in </w:t>
+            </w:r>
+            <w:r>
+              <w:rPr>
+                <w:rFonts w:ascii="Arial" w:hAnsi="Arial" w:cs="Arial"/>
+                <w:sz w:val="22"/>
+                <w:szCs w:val="22"/>
+                <w:lang w:val="en-SG"/>
+              </w:rPr>
+              <w:t xml:space="preserve">the </w:t>
+            </w:r>
+            <w:r>
+              <w:rPr>
+                <w:rFonts w:ascii="Arial" w:hAnsi="Arial" w:cs="Arial"/>
+                <w:sz w:val="22"/>
+                <w:szCs w:val="22"/>
+                <w:lang w:val="en-SG"/>
+              </w:rPr>
+              <w:t>confirmation window</w:t>
             </w:r>
           </w:p>
           <w:p>
@@ -16505,7 +17169,34 @@
                 <w:szCs w:val="22"/>
                 <w:lang w:val="en-SG"/>
               </w:rPr>
-              <w:t>Administrator creates new Object of Interest (OI)</w:t>
+              <w:t>The a</w:t>
+            </w:r>
+            <w:r>
+              <w:rPr>
+                <w:rFonts w:ascii="Arial" w:hAnsi="Arial" w:cs="Arial"/>
+                <w:sz w:val="22"/>
+                <w:szCs w:val="22"/>
+                <w:lang w:val="en-SG"/>
+              </w:rPr>
+              <w:t xml:space="preserve">dministrator creates </w:t>
+            </w:r>
+            <w:r>
+              <w:rPr>
+                <w:rFonts w:ascii="Arial" w:hAnsi="Arial" w:cs="Arial"/>
+                <w:sz w:val="22"/>
+                <w:szCs w:val="22"/>
+                <w:lang w:val="en-SG"/>
+              </w:rPr>
+              <w:t xml:space="preserve">a </w:t>
+            </w:r>
+            <w:r>
+              <w:rPr>
+                <w:rFonts w:ascii="Arial" w:hAnsi="Arial" w:cs="Arial"/>
+                <w:sz w:val="22"/>
+                <w:szCs w:val="22"/>
+                <w:lang w:val="en-SG"/>
+              </w:rPr>
+              <w:t>new Object of Interest (OI)</w:t>
             </w:r>
           </w:p>
         </w:tc>
@@ -16586,7 +17277,16 @@
                 <w:szCs w:val="22"/>
                 <w:lang w:val="en-SG"/>
               </w:rPr>
-              <w:t>Administrator is in Map View</w:t>
+              <w:t>The a</w:t>
+            </w:r>
+            <w:r>
+              <w:rPr>
+                <w:rFonts w:ascii="Arial" w:hAnsi="Arial" w:cs="Arial"/>
+                <w:sz w:val="22"/>
+                <w:szCs w:val="22"/>
+                <w:lang w:val="en-SG"/>
+              </w:rPr>
+              <w:t>dministrator is in Map View</w:t>
             </w:r>
           </w:p>
           <w:p>
@@ -16606,7 +17306,16 @@
                 <w:lang w:val="en-SG"/>
               </w:rPr>
               <w:lastRenderedPageBreak/>
-              <w:t xml:space="preserve">Object of Interest </w:t>
+              <w:t>An O</w:t>
+            </w:r>
+            <w:r>
+              <w:rPr>
+                <w:rFonts w:ascii="Arial" w:hAnsi="Arial" w:cs="Arial"/>
+                <w:sz w:val="22"/>
+                <w:szCs w:val="22"/>
+                <w:lang w:val="en-SG"/>
+              </w:rPr>
+              <w:t xml:space="preserve">bject of Interest </w:t>
             </w:r>
             <w:r>
               <w:rPr>
@@ -16921,7 +17630,7 @@
                 <w:szCs w:val="22"/>
                 <w:lang w:val="en-SG"/>
               </w:rPr>
-              <w:t>Flow of Events</w:t>
+              <w:t>The Flow of Events</w:t>
             </w:r>
           </w:p>
         </w:tc>
@@ -17023,7 +17732,25 @@
                 <w:szCs w:val="22"/>
                 <w:lang w:val="en-SG"/>
               </w:rPr>
-              <w:t xml:space="preserve"> a pin at specific location on the map</w:t>
+              <w:t xml:space="preserve"> a pin at </w:t>
+            </w:r>
+            <w:r>
+              <w:rPr>
+                <w:rFonts w:ascii="Arial" w:hAnsi="Arial" w:cs="Arial"/>
+                <w:sz w:val="22"/>
+                <w:szCs w:val="22"/>
+                <w:lang w:val="en-SG"/>
+              </w:rPr>
+              <w:t xml:space="preserve">a </w:t>
+            </w:r>
+            <w:r>
+              <w:rPr>
+                <w:rFonts w:ascii="Arial" w:hAnsi="Arial" w:cs="Arial"/>
+                <w:sz w:val="22"/>
+                <w:szCs w:val="22"/>
+                <w:lang w:val="en-SG"/>
+              </w:rPr>
+              <w:t>specific location on the map</w:t>
             </w:r>
           </w:p>
           <w:p>
@@ -17107,7 +17834,16 @@
                 <w:szCs w:val="22"/>
                 <w:lang w:val="en-SG"/>
               </w:rPr>
-              <w:t>Application adds in date created and location</w:t>
+              <w:t>The a</w:t>
+            </w:r>
+            <w:r>
+              <w:rPr>
+                <w:rFonts w:ascii="Arial" w:hAnsi="Arial" w:cs="Arial"/>
+                <w:sz w:val="22"/>
+                <w:szCs w:val="22"/>
+                <w:lang w:val="en-SG"/>
+              </w:rPr>
+              <w:t>pplication adds in date created and location</w:t>
             </w:r>
           </w:p>
           <w:p>
@@ -17131,7 +17867,25 @@
                 <w:szCs w:val="22"/>
                 <w:lang w:val="en-SG"/>
               </w:rPr>
-              <w:t>Admin confirms creation of OI</w:t>
+              <w:t xml:space="preserve">Admin confirms </w:t>
+            </w:r>
+            <w:r>
+              <w:rPr>
+                <w:rFonts w:ascii="Arial" w:hAnsi="Arial" w:cs="Arial"/>
+                <w:sz w:val="22"/>
+                <w:szCs w:val="22"/>
+                <w:lang w:val="en-SG"/>
+              </w:rPr>
+              <w:t xml:space="preserve">the </w:t>
+            </w:r>
+            <w:r>
+              <w:rPr>
+                <w:rFonts w:ascii="Arial" w:hAnsi="Arial" w:cs="Arial"/>
+                <w:sz w:val="22"/>
+                <w:szCs w:val="22"/>
+                <w:lang w:val="en-SG"/>
+              </w:rPr>
+              <w:t>creation of OI</w:t>
             </w:r>
           </w:p>
           <w:p>
@@ -17155,7 +17909,16 @@
                 <w:szCs w:val="22"/>
                 <w:lang w:val="en-SG"/>
               </w:rPr>
-              <w:t>Application creates</w:t>
+              <w:t>The a</w:t>
+            </w:r>
+            <w:r>
+              <w:rPr>
+                <w:rFonts w:ascii="Arial" w:hAnsi="Arial" w:cs="Arial"/>
+                <w:sz w:val="22"/>
+                <w:szCs w:val="22"/>
+                <w:lang w:val="en-SG"/>
+              </w:rPr>
+              <w:t>pplication creates</w:t>
             </w:r>
             <w:r>
               <w:rPr>
@@ -17875,7 +18638,16 @@
                 <w:szCs w:val="22"/>
                 <w:lang w:val="en-SG"/>
               </w:rPr>
-              <w:t xml:space="preserve">Administrator </w:t>
+              <w:t>The a</w:t>
+            </w:r>
+            <w:r>
+              <w:rPr>
+                <w:rFonts w:ascii="Arial" w:hAnsi="Arial" w:cs="Arial"/>
+                <w:sz w:val="22"/>
+                <w:szCs w:val="22"/>
+                <w:lang w:val="en-SG"/>
+              </w:rPr>
+              <w:t xml:space="preserve">dministrator </w:t>
             </w:r>
             <w:r>
               <w:rPr>
@@ -17974,7 +18746,16 @@
                 <w:szCs w:val="22"/>
                 <w:lang w:val="en-SG"/>
               </w:rPr>
-              <w:t>Administrator is in Object of Interest’s Profile</w:t>
+              <w:t>The a</w:t>
+            </w:r>
+            <w:r>
+              <w:rPr>
+                <w:rFonts w:ascii="Arial" w:hAnsi="Arial" w:cs="Arial"/>
+                <w:sz w:val="22"/>
+                <w:szCs w:val="22"/>
+                <w:lang w:val="en-SG"/>
+              </w:rPr>
+              <w:t>dministrator is in Object of Interest’s Profile</w:t>
             </w:r>
           </w:p>
           <w:p>
@@ -18281,7 +19062,7 @@
                 <w:szCs w:val="22"/>
                 <w:lang w:val="en-SG"/>
               </w:rPr>
-              <w:t>Flow of Events</w:t>
+              <w:t>The Flow of Events</w:t>
             </w:r>
           </w:p>
         </w:tc>
@@ -19124,7 +19905,16 @@
                 <w:szCs w:val="22"/>
                 <w:lang w:val="en-SG"/>
               </w:rPr>
-              <w:t>Administrator removes photos that belong to an existing Object of Interest (OI)</w:t>
+              <w:t>The a</w:t>
+            </w:r>
+            <w:r>
+              <w:rPr>
+                <w:rFonts w:ascii="Arial" w:hAnsi="Arial" w:cs="Arial"/>
+                <w:sz w:val="22"/>
+                <w:szCs w:val="22"/>
+                <w:lang w:val="en-SG"/>
+              </w:rPr>
+              <w:t>dministrator removes photos that belong to an existing Object of Interest (OI)</w:t>
             </w:r>
           </w:p>
         </w:tc>
@@ -19205,7 +19995,16 @@
                 <w:szCs w:val="22"/>
                 <w:lang w:val="en-SG"/>
               </w:rPr>
-              <w:t>Administrator is in Object of Interest’s Profile</w:t>
+              <w:t>The a</w:t>
+            </w:r>
+            <w:r>
+              <w:rPr>
+                <w:rFonts w:ascii="Arial" w:hAnsi="Arial" w:cs="Arial"/>
+                <w:sz w:val="22"/>
+                <w:szCs w:val="22"/>
+                <w:lang w:val="en-SG"/>
+              </w:rPr>
+              <w:t>dministrator is in Object of Interest’s Profile</w:t>
             </w:r>
           </w:p>
           <w:p>
@@ -19522,7 +20321,7 @@
                 <w:szCs w:val="22"/>
                 <w:lang w:val="en-SG"/>
               </w:rPr>
-              <w:t>Flow of Events</w:t>
+              <w:t>The Flow of Events</w:t>
             </w:r>
           </w:p>
         </w:tc>
@@ -19584,17 +20383,15 @@
               </w:rPr>
               <w:t xml:space="preserve"> on the cross of the photo to </w:t>
             </w:r>
-            <w:proofErr w:type="gramStart"/>
-            <w:r>
-              <w:rPr>
-                <w:rFonts w:ascii="Arial" w:hAnsi="Arial" w:cs="Arial"/>
-                <w:sz w:val="22"/>
-                <w:szCs w:val="22"/>
-                <w:lang w:val="en-SG"/>
-              </w:rPr>
-              <w:t>delete</w:t>
-            </w:r>
-            <w:proofErr w:type="gramEnd"/>
+            <w:r>
+              <w:rPr>
+                <w:rFonts w:ascii="Arial" w:hAnsi="Arial" w:cs="Arial"/>
+                <w:sz w:val="22"/>
+                <w:szCs w:val="22"/>
+                <w:lang w:val="en-SG"/>
+              </w:rPr>
+              <w:t>remove</w:t>
+            </w:r>
             <w:r>
               <w:rPr>
                 <w:rFonts w:ascii="Arial" w:hAnsi="Arial" w:cs="Arial"/>
@@ -19626,7 +20423,16 @@
                 <w:szCs w:val="22"/>
                 <w:lang w:val="en-SG"/>
               </w:rPr>
-              <w:t>Application displays a</w:t>
+              <w:t>The a</w:t>
+            </w:r>
+            <w:r>
+              <w:rPr>
+                <w:rFonts w:ascii="Arial" w:hAnsi="Arial" w:cs="Arial"/>
+                <w:sz w:val="22"/>
+                <w:szCs w:val="22"/>
+                <w:lang w:val="en-SG"/>
+              </w:rPr>
+              <w:t>pplication displays a</w:t>
             </w:r>
             <w:r>
               <w:rPr>
@@ -20178,8 +20984,8 @@
         <w:tblLook w:val="04A0" w:firstRow="1" w:lastRow="0" w:firstColumn="1" w:lastColumn="0" w:noHBand="0" w:noVBand="1"/>
       </w:tblPr>
       <w:tblGrid>
-        <w:gridCol w:w="2089"/>
-        <w:gridCol w:w="6197"/>
+        <w:gridCol w:w="2075"/>
+        <w:gridCol w:w="6211"/>
       </w:tblGrid>
       <w:tr>
         <w:trPr>
@@ -20500,7 +21306,25 @@
                 <w:szCs w:val="22"/>
                 <w:lang w:val="en-SG"/>
               </w:rPr>
-              <w:t>Application has user’s current location</w:t>
+              <w:t xml:space="preserve">Application has </w:t>
+            </w:r>
+            <w:r>
+              <w:rPr>
+                <w:rFonts w:ascii="Arial" w:hAnsi="Arial" w:cs="Arial"/>
+                <w:sz w:val="22"/>
+                <w:szCs w:val="22"/>
+                <w:lang w:val="en-SG"/>
+              </w:rPr>
+              <w:t xml:space="preserve">the </w:t>
+            </w:r>
+            <w:r>
+              <w:rPr>
+                <w:rFonts w:ascii="Arial" w:hAnsi="Arial" w:cs="Arial"/>
+                <w:sz w:val="22"/>
+                <w:szCs w:val="22"/>
+                <w:lang w:val="en-SG"/>
+              </w:rPr>
+              <w:t>user’s current location</w:t>
             </w:r>
           </w:p>
           <w:p>
@@ -20788,7 +21612,18 @@
                 <w:szCs w:val="22"/>
                 <w:lang w:val="en-SG"/>
               </w:rPr>
-              <w:t>Flow of Events:</w:t>
+              <w:t>The Flow of Events</w:t>
+            </w:r>
+            <w:r>
+              <w:rPr>
+                <w:rFonts w:ascii="Arial" w:hAnsi="Arial" w:cs="Arial"/>
+                <w:b/>
+                <w:bCs/>
+                <w:sz w:val="22"/>
+                <w:szCs w:val="22"/>
+                <w:lang w:val="en-SG"/>
+              </w:rPr>
+              <w:t>:</w:t>
             </w:r>
           </w:p>
         </w:tc>
@@ -20830,7 +21665,16 @@
                 <w:szCs w:val="22"/>
                 <w:lang w:val="en-SG"/>
               </w:rPr>
-              <w:t>User chooses Hiking</w:t>
+              <w:t>The u</w:t>
+            </w:r>
+            <w:r>
+              <w:rPr>
+                <w:rFonts w:ascii="Arial" w:hAnsi="Arial" w:cs="Arial"/>
+                <w:sz w:val="22"/>
+                <w:szCs w:val="22"/>
+                <w:lang w:val="en-SG"/>
+              </w:rPr>
+              <w:t>ser chooses Hiking</w:t>
             </w:r>
             <w:r>
               <w:rPr>
@@ -20896,7 +21740,16 @@
                 <w:szCs w:val="22"/>
                 <w:lang w:val="en-SG"/>
               </w:rPr>
-              <w:t>Application calculates routes within 500m of the distance users have specified, with the starting point being the user’s location</w:t>
+              <w:t>The a</w:t>
+            </w:r>
+            <w:r>
+              <w:rPr>
+                <w:rFonts w:ascii="Arial" w:hAnsi="Arial" w:cs="Arial"/>
+                <w:sz w:val="22"/>
+                <w:szCs w:val="22"/>
+                <w:lang w:val="en-SG"/>
+              </w:rPr>
+              <w:t>pplication calculates routes within 500m of the distance users have specified, with the starting point being the user’s location</w:t>
             </w:r>
           </w:p>
           <w:p>
@@ -20920,7 +21773,16 @@
                 <w:szCs w:val="22"/>
                 <w:lang w:val="en-SG"/>
               </w:rPr>
-              <w:t>Application</w:t>
+              <w:t>The a</w:t>
+            </w:r>
+            <w:r>
+              <w:rPr>
+                <w:rFonts w:ascii="Arial" w:hAnsi="Arial" w:cs="Arial"/>
+                <w:sz w:val="22"/>
+                <w:szCs w:val="22"/>
+                <w:lang w:val="en-SG"/>
+              </w:rPr>
+              <w:t>pplication</w:t>
             </w:r>
             <w:r>
               <w:rPr>
@@ -20980,7 +21842,16 @@
                 <w:szCs w:val="22"/>
                 <w:lang w:val="en-SG"/>
               </w:rPr>
-              <w:t>Application displays the 3 recommended routes on the map</w:t>
+              <w:t>The a</w:t>
+            </w:r>
+            <w:r>
+              <w:rPr>
+                <w:rFonts w:ascii="Arial" w:hAnsi="Arial" w:cs="Arial"/>
+                <w:sz w:val="22"/>
+                <w:szCs w:val="22"/>
+                <w:lang w:val="en-SG"/>
+              </w:rPr>
+              <w:t>pplication displays the 3 recommended routes on the map</w:t>
             </w:r>
           </w:p>
         </w:tc>
@@ -21061,7 +21932,7 @@
                 <w:szCs w:val="22"/>
                 <w:lang w:val="en-SG"/>
               </w:rPr>
-              <w:t>U</w:t>
+              <w:t>The u</w:t>
             </w:r>
             <w:r>
               <w:rPr>
@@ -21112,7 +21983,16 @@
                 <w:szCs w:val="22"/>
                 <w:lang w:val="en-SG"/>
               </w:rPr>
-              <w:t>Application</w:t>
+              <w:t>The a</w:t>
+            </w:r>
+            <w:r>
+              <w:rPr>
+                <w:rFonts w:ascii="Arial" w:hAnsi="Arial" w:cs="Arial"/>
+                <w:sz w:val="22"/>
+                <w:szCs w:val="22"/>
+                <w:lang w:val="en-SG"/>
+              </w:rPr>
+              <w:t>pplication</w:t>
             </w:r>
             <w:r>
               <w:rPr>
@@ -21149,7 +22029,16 @@
                 <w:szCs w:val="22"/>
                 <w:lang w:val="en-SG"/>
               </w:rPr>
-              <w:t>User chooses no distance</w:t>
+              <w:t>The u</w:t>
+            </w:r>
+            <w:r>
+              <w:rPr>
+                <w:rFonts w:ascii="Arial" w:hAnsi="Arial" w:cs="Arial"/>
+                <w:sz w:val="22"/>
+                <w:szCs w:val="22"/>
+                <w:lang w:val="en-SG"/>
+              </w:rPr>
+              <w:t>ser chooses no distance</w:t>
             </w:r>
           </w:p>
           <w:p>
@@ -21174,7 +22063,34 @@
                 <w:lang w:val="en-SG"/>
               </w:rPr>
               <w:lastRenderedPageBreak/>
-              <w:t>Application generates at least three recommended routes of average distance using highest number of Objects of Interest crossed</w:t>
+              <w:t>The a</w:t>
+            </w:r>
+            <w:r>
+              <w:rPr>
+                <w:rFonts w:ascii="Arial" w:hAnsi="Arial" w:cs="Arial"/>
+                <w:sz w:val="22"/>
+                <w:szCs w:val="22"/>
+                <w:lang w:val="en-SG"/>
+              </w:rPr>
+              <w:t xml:space="preserve">pplication generates at least three recommended routes of average distance using </w:t>
+            </w:r>
+            <w:r>
+              <w:rPr>
+                <w:rFonts w:ascii="Arial" w:hAnsi="Arial" w:cs="Arial"/>
+                <w:sz w:val="22"/>
+                <w:szCs w:val="22"/>
+                <w:lang w:val="en-SG"/>
+              </w:rPr>
+              <w:t xml:space="preserve">the </w:t>
+            </w:r>
+            <w:r>
+              <w:rPr>
+                <w:rFonts w:ascii="Arial" w:hAnsi="Arial" w:cs="Arial"/>
+                <w:sz w:val="22"/>
+                <w:szCs w:val="22"/>
+                <w:lang w:val="en-SG"/>
+              </w:rPr>
+              <w:t>highest number of Objects of Interest crossed</w:t>
             </w:r>
           </w:p>
         </w:tc>
@@ -21911,7 +22827,16 @@
                 <w:szCs w:val="22"/>
                 <w:lang w:val="en-SG"/>
               </w:rPr>
-              <w:t>User selects “generate route”</w:t>
+              <w:t>The u</w:t>
+            </w:r>
+            <w:r>
+              <w:rPr>
+                <w:rFonts w:ascii="Arial" w:hAnsi="Arial" w:cs="Arial"/>
+                <w:sz w:val="22"/>
+                <w:szCs w:val="22"/>
+                <w:lang w:val="en-SG"/>
+              </w:rPr>
+              <w:t>ser selects “generate route”</w:t>
             </w:r>
           </w:p>
         </w:tc>
@@ -22190,7 +23115,18 @@
                 <w:lang w:val="en-SG"/>
               </w:rPr>
               <w:lastRenderedPageBreak/>
-              <w:t>Flow of Events:</w:t>
+              <w:t>The Flow of Events</w:t>
+            </w:r>
+            <w:r>
+              <w:rPr>
+                <w:rFonts w:ascii="Arial" w:hAnsi="Arial" w:cs="Arial"/>
+                <w:b/>
+                <w:bCs/>
+                <w:sz w:val="22"/>
+                <w:szCs w:val="22"/>
+                <w:lang w:val="en-SG"/>
+              </w:rPr>
+              <w:t>:</w:t>
             </w:r>
           </w:p>
         </w:tc>
@@ -22373,7 +23309,16 @@
                 <w:szCs w:val="22"/>
                 <w:lang w:val="en-SG"/>
               </w:rPr>
-              <w:t>User selects “cycling/skating” tab</w:t>
+              <w:t>The u</w:t>
+            </w:r>
+            <w:r>
+              <w:rPr>
+                <w:rFonts w:ascii="Arial" w:hAnsi="Arial" w:cs="Arial"/>
+                <w:sz w:val="22"/>
+                <w:szCs w:val="22"/>
+                <w:lang w:val="en-SG"/>
+              </w:rPr>
+              <w:t>ser selects “cycling/skating” tab</w:t>
             </w:r>
           </w:p>
         </w:tc>
@@ -23002,7 +23947,16 @@
                 <w:szCs w:val="22"/>
                 <w:lang w:val="en-SG"/>
               </w:rPr>
-              <w:t>User select</w:t>
+              <w:t>The u</w:t>
+            </w:r>
+            <w:r>
+              <w:rPr>
+                <w:rFonts w:ascii="Arial" w:hAnsi="Arial" w:cs="Arial"/>
+                <w:sz w:val="22"/>
+                <w:szCs w:val="22"/>
+                <w:lang w:val="en-SG"/>
+              </w:rPr>
+              <w:t>ser select</w:t>
             </w:r>
             <w:r>
               <w:rPr>
@@ -23101,7 +24055,16 @@
                 <w:szCs w:val="22"/>
                 <w:lang w:val="en-SG"/>
               </w:rPr>
-              <w:t>User selects “generate route”</w:t>
+              <w:t>The u</w:t>
+            </w:r>
+            <w:r>
+              <w:rPr>
+                <w:rFonts w:ascii="Arial" w:hAnsi="Arial" w:cs="Arial"/>
+                <w:sz w:val="22"/>
+                <w:szCs w:val="22"/>
+                <w:lang w:val="en-SG"/>
+              </w:rPr>
+              <w:t>ser selects “generate route”</w:t>
             </w:r>
           </w:p>
         </w:tc>
@@ -23380,7 +24343,18 @@
                 <w:szCs w:val="22"/>
                 <w:lang w:val="en-SG"/>
               </w:rPr>
-              <w:t>Flow of Events:</w:t>
+              <w:t>The Flow of Events</w:t>
+            </w:r>
+            <w:r>
+              <w:rPr>
+                <w:rFonts w:ascii="Arial" w:hAnsi="Arial" w:cs="Arial"/>
+                <w:b/>
+                <w:bCs/>
+                <w:sz w:val="22"/>
+                <w:szCs w:val="22"/>
+                <w:lang w:val="en-SG"/>
+              </w:rPr>
+              <w:t>:</w:t>
             </w:r>
           </w:p>
         </w:tc>
@@ -23421,16 +24395,43 @@
                 <w:szCs w:val="22"/>
                 <w:lang w:val="en-SG"/>
               </w:rPr>
-              <w:t>User chooses the distance for the application to generate routes</w:t>
-            </w:r>
-            <w:r>
-              <w:rPr>
-                <w:rFonts w:ascii="Arial" w:hAnsi="Arial" w:cs="Arial"/>
-                <w:sz w:val="22"/>
-                <w:szCs w:val="22"/>
-                <w:lang w:val="en-SG"/>
-              </w:rPr>
-              <w:t xml:space="preserve"> from drop-down menu</w:t>
+              <w:t>The u</w:t>
+            </w:r>
+            <w:r>
+              <w:rPr>
+                <w:rFonts w:ascii="Arial" w:hAnsi="Arial" w:cs="Arial"/>
+                <w:sz w:val="22"/>
+                <w:szCs w:val="22"/>
+                <w:lang w:val="en-SG"/>
+              </w:rPr>
+              <w:t>ser chooses the distance for the application to generate routes</w:t>
+            </w:r>
+            <w:r>
+              <w:rPr>
+                <w:rFonts w:ascii="Arial" w:hAnsi="Arial" w:cs="Arial"/>
+                <w:sz w:val="22"/>
+                <w:szCs w:val="22"/>
+                <w:lang w:val="en-SG"/>
+              </w:rPr>
+              <w:t xml:space="preserve"> from </w:t>
+            </w:r>
+            <w:r>
+              <w:rPr>
+                <w:rFonts w:ascii="Arial" w:hAnsi="Arial" w:cs="Arial"/>
+                <w:sz w:val="22"/>
+                <w:szCs w:val="22"/>
+                <w:lang w:val="en-SG"/>
+              </w:rPr>
+              <w:t xml:space="preserve">the </w:t>
+            </w:r>
+            <w:r>
+              <w:rPr>
+                <w:rFonts w:ascii="Arial" w:hAnsi="Arial" w:cs="Arial"/>
+                <w:sz w:val="22"/>
+                <w:szCs w:val="22"/>
+                <w:lang w:val="en-SG"/>
+              </w:rPr>
+              <w:t>drop-down menu</w:t>
             </w:r>
           </w:p>
         </w:tc>
@@ -23511,7 +24512,16 @@
                 <w:szCs w:val="22"/>
                 <w:lang w:val="en-SG"/>
               </w:rPr>
-              <w:t>User chooses no distance</w:t>
+              <w:t>The u</w:t>
+            </w:r>
+            <w:r>
+              <w:rPr>
+                <w:rFonts w:ascii="Arial" w:hAnsi="Arial" w:cs="Arial"/>
+                <w:sz w:val="22"/>
+                <w:szCs w:val="22"/>
+                <w:lang w:val="en-SG"/>
+              </w:rPr>
+              <w:t>ser chooses no distance</w:t>
             </w:r>
           </w:p>
         </w:tc>
@@ -24140,7 +25150,43 @@
                 <w:szCs w:val="22"/>
                 <w:lang w:val="en-SG"/>
               </w:rPr>
-              <w:t>Application overlays generated routes on map for user to choose</w:t>
+              <w:t xml:space="preserve">Application overlays generated routes on </w:t>
+            </w:r>
+            <w:r>
+              <w:rPr>
+                <w:rFonts w:ascii="Arial" w:hAnsi="Arial" w:cs="Arial"/>
+                <w:sz w:val="22"/>
+                <w:szCs w:val="22"/>
+                <w:lang w:val="en-SG"/>
+              </w:rPr>
+              <w:t xml:space="preserve">the </w:t>
+            </w:r>
+            <w:r>
+              <w:rPr>
+                <w:rFonts w:ascii="Arial" w:hAnsi="Arial" w:cs="Arial"/>
+                <w:sz w:val="22"/>
+                <w:szCs w:val="22"/>
+                <w:lang w:val="en-SG"/>
+              </w:rPr>
+              <w:t xml:space="preserve">map for </w:t>
+            </w:r>
+            <w:r>
+              <w:rPr>
+                <w:rFonts w:ascii="Arial" w:hAnsi="Arial" w:cs="Arial"/>
+                <w:sz w:val="22"/>
+                <w:szCs w:val="22"/>
+                <w:lang w:val="en-SG"/>
+              </w:rPr>
+              <w:t xml:space="preserve">the </w:t>
+            </w:r>
+            <w:r>
+              <w:rPr>
+                <w:rFonts w:ascii="Arial" w:hAnsi="Arial" w:cs="Arial"/>
+                <w:sz w:val="22"/>
+                <w:szCs w:val="22"/>
+                <w:lang w:val="en-SG"/>
+              </w:rPr>
+              <w:t>user to choose</w:t>
             </w:r>
           </w:p>
         </w:tc>
@@ -24500,7 +25546,18 @@
                 <w:szCs w:val="22"/>
                 <w:lang w:val="en-SG"/>
               </w:rPr>
-              <w:t>Flow of Events:</w:t>
+              <w:t>The Flow of Events</w:t>
+            </w:r>
+            <w:r>
+              <w:rPr>
+                <w:rFonts w:ascii="Arial" w:hAnsi="Arial" w:cs="Arial"/>
+                <w:b/>
+                <w:bCs/>
+                <w:sz w:val="22"/>
+                <w:szCs w:val="22"/>
+                <w:lang w:val="en-SG"/>
+              </w:rPr>
+              <w:t>:</w:t>
             </w:r>
           </w:p>
         </w:tc>
@@ -24584,7 +25641,16 @@
                 <w:szCs w:val="22"/>
                 <w:lang w:val="en-SG"/>
               </w:rPr>
-              <w:t>User selects a specific route</w:t>
+              <w:t>The u</w:t>
+            </w:r>
+            <w:r>
+              <w:rPr>
+                <w:rFonts w:ascii="Arial" w:hAnsi="Arial" w:cs="Arial"/>
+                <w:sz w:val="22"/>
+                <w:szCs w:val="22"/>
+                <w:lang w:val="en-SG"/>
+              </w:rPr>
+              <w:t>ser selects a specific route</w:t>
             </w:r>
           </w:p>
           <w:p>
@@ -25162,8 +26228,8 @@
         <w:tblLook w:val="04A0" w:firstRow="1" w:lastRow="0" w:firstColumn="1" w:lastColumn="0" w:noHBand="0" w:noVBand="1"/>
       </w:tblPr>
       <w:tblGrid>
-        <w:gridCol w:w="2083"/>
-        <w:gridCol w:w="6943"/>
+        <w:gridCol w:w="2207"/>
+        <w:gridCol w:w="6819"/>
       </w:tblGrid>
       <w:tr>
         <w:trPr>
@@ -25825,7 +26891,17 @@
                 <w:szCs w:val="22"/>
                 <w:lang w:val="en-GB" w:eastAsia="zh-CN"/>
               </w:rPr>
-              <w:t>Object of Interest’s Profile</w:t>
+              <w:t>The O</w:t>
+            </w:r>
+            <w:r>
+              <w:rPr>
+                <w:rFonts w:ascii="Arial" w:eastAsia="Times New Roman" w:hAnsi="Arial" w:cs="Arial"/>
+                <w:color w:val="000000"/>
+                <w:sz w:val="22"/>
+                <w:szCs w:val="22"/>
+                <w:lang w:val="en-GB" w:eastAsia="zh-CN"/>
+              </w:rPr>
+              <w:t>bject of Interest’s Profile</w:t>
             </w:r>
           </w:p>
         </w:tc>
@@ -26079,7 +27155,37 @@
                 <w:szCs w:val="22"/>
                 <w:lang w:val="en-GB" w:eastAsia="zh-CN"/>
               </w:rPr>
-              <w:t>User who are viewing the photos about the OI will be able to ‘like’ the photo</w:t>
+              <w:t>A u</w:t>
+            </w:r>
+            <w:r>
+              <w:rPr>
+                <w:rFonts w:ascii="Arial" w:eastAsia="Times New Roman" w:hAnsi="Arial" w:cs="Arial"/>
+                <w:color w:val="000000"/>
+                <w:sz w:val="22"/>
+                <w:szCs w:val="22"/>
+                <w:lang w:val="en-GB" w:eastAsia="zh-CN"/>
+              </w:rPr>
+              <w:t xml:space="preserve">ser who </w:t>
+            </w:r>
+            <w:r>
+              <w:rPr>
+                <w:rFonts w:ascii="Arial" w:eastAsia="Times New Roman" w:hAnsi="Arial" w:cs="Arial"/>
+                <w:color w:val="000000"/>
+                <w:sz w:val="22"/>
+                <w:szCs w:val="22"/>
+                <w:lang w:val="en-GB" w:eastAsia="zh-CN"/>
+              </w:rPr>
+              <w:t>is</w:t>
+            </w:r>
+            <w:r>
+              <w:rPr>
+                <w:rFonts w:ascii="Arial" w:eastAsia="Times New Roman" w:hAnsi="Arial" w:cs="Arial"/>
+                <w:color w:val="000000"/>
+                <w:sz w:val="22"/>
+                <w:szCs w:val="22"/>
+                <w:lang w:val="en-GB" w:eastAsia="zh-CN"/>
+              </w:rPr>
+              <w:t xml:space="preserve"> viewing the photos about the OI will be able to ‘like’ the photo</w:t>
             </w:r>
           </w:p>
         </w:tc>
@@ -26241,7 +27347,6 @@
               </w:rPr>
               <w:t xml:space="preserve">People using the app with restricted functionalities without needing to log in (will not be able to ‘like’/upload photos or </w:t>
             </w:r>
-            <w:proofErr w:type="gramStart"/>
             <w:r>
               <w:rPr>
                 <w:rFonts w:ascii="Arial" w:eastAsia="Times New Roman" w:hAnsi="Arial" w:cs="Arial"/>
@@ -26250,9 +27355,8 @@
                 <w:szCs w:val="22"/>
                 <w:lang w:val="en-GB" w:eastAsia="zh-CN"/>
               </w:rPr>
-              <w:t>sync</w:t>
-            </w:r>
-            <w:proofErr w:type="gramEnd"/>
+              <w:t>synchronise</w:t>
+            </w:r>
             <w:r>
               <w:rPr>
                 <w:rFonts w:ascii="Arial" w:eastAsia="Times New Roman" w:hAnsi="Arial" w:cs="Arial"/>
@@ -26601,7 +27705,37 @@
                 <w:szCs w:val="22"/>
                 <w:lang w:val="en-GB" w:eastAsia="zh-CN"/>
               </w:rPr>
-              <w:t>Default view of map will display:</w:t>
+              <w:t>The d</w:t>
+            </w:r>
+            <w:r>
+              <w:rPr>
+                <w:rFonts w:ascii="Arial" w:eastAsia="Times New Roman" w:hAnsi="Arial" w:cs="Arial"/>
+                <w:color w:val="000000"/>
+                <w:sz w:val="22"/>
+                <w:szCs w:val="22"/>
+                <w:lang w:val="en-GB" w:eastAsia="zh-CN"/>
+              </w:rPr>
+              <w:t xml:space="preserve">efault view of </w:t>
+            </w:r>
+            <w:r>
+              <w:rPr>
+                <w:rFonts w:ascii="Arial" w:eastAsia="Times New Roman" w:hAnsi="Arial" w:cs="Arial"/>
+                <w:color w:val="000000"/>
+                <w:sz w:val="22"/>
+                <w:szCs w:val="22"/>
+                <w:lang w:val="en-GB" w:eastAsia="zh-CN"/>
+              </w:rPr>
+              <w:t xml:space="preserve">the </w:t>
+            </w:r>
+            <w:r>
+              <w:rPr>
+                <w:rFonts w:ascii="Arial" w:eastAsia="Times New Roman" w:hAnsi="Arial" w:cs="Arial"/>
+                <w:color w:val="000000"/>
+                <w:sz w:val="22"/>
+                <w:szCs w:val="22"/>
+                <w:lang w:val="en-GB" w:eastAsia="zh-CN"/>
+              </w:rPr>
+              <w:t>map will display:</w:t>
             </w:r>
           </w:p>
           <w:p>
@@ -26791,7 +27925,27 @@
                 <w:szCs w:val="22"/>
                 <w:lang w:val="en-GB" w:eastAsia="zh-CN"/>
               </w:rPr>
-              <w:t>Each information type will have their own unique icon and colour</w:t>
+              <w:t xml:space="preserve">Each information type will have </w:t>
+            </w:r>
+            <w:r>
+              <w:rPr>
+                <w:rFonts w:ascii="Arial" w:eastAsia="Times New Roman" w:hAnsi="Arial" w:cs="Arial"/>
+                <w:color w:val="000000"/>
+                <w:sz w:val="22"/>
+                <w:szCs w:val="22"/>
+                <w:lang w:val="en-GB" w:eastAsia="zh-CN"/>
+              </w:rPr>
+              <w:t>its</w:t>
+            </w:r>
+            <w:r>
+              <w:rPr>
+                <w:rFonts w:ascii="Arial" w:eastAsia="Times New Roman" w:hAnsi="Arial" w:cs="Arial"/>
+                <w:color w:val="000000"/>
+                <w:sz w:val="22"/>
+                <w:szCs w:val="22"/>
+                <w:lang w:val="en-GB" w:eastAsia="zh-CN"/>
+              </w:rPr>
+              <w:t xml:space="preserve"> own unique icon and colour</w:t>
             </w:r>
           </w:p>
         </w:tc>
@@ -27555,7 +28709,7 @@
                 <w:szCs w:val="22"/>
                 <w:lang w:val="en-GB" w:eastAsia="zh-CN"/>
               </w:rPr>
-              <w:t>Users choose d</w:t>
+              <w:t xml:space="preserve">Users choose </w:t>
             </w:r>
             <w:r>
               <w:rPr>
@@ -27565,7 +28719,7 @@
                 <w:szCs w:val="22"/>
                 <w:lang w:val="en-GB" w:eastAsia="zh-CN"/>
               </w:rPr>
-              <w:t>istance from a dropdown menu</w:t>
+              <w:t xml:space="preserve">the </w:t>
             </w:r>
             <w:r>
               <w:rPr>
@@ -27575,12 +28729,9 @@
                 <w:szCs w:val="22"/>
                 <w:lang w:val="en-GB" w:eastAsia="zh-CN"/>
               </w:rPr>
-              <w:t>, determining how long the planned route should be</w:t>
-            </w:r>
-          </w:p>
-          <w:p>
-            <w:pPr>
-              <w:spacing w:before="0" w:after="0"/>
+              <w:t>d</w:t>
+            </w:r>
+            <w:r>
               <w:rPr>
                 <w:rFonts w:ascii="Arial" w:eastAsia="Times New Roman" w:hAnsi="Arial" w:cs="Arial"/>
                 <w:color w:val="000000"/>
@@ -27588,7 +28739,8 @@
                 <w:szCs w:val="22"/>
                 <w:lang w:val="en-GB" w:eastAsia="zh-CN"/>
               </w:rPr>
-            </w:pPr>
+              <w:t>istance from a dropdown menu</w:t>
+            </w:r>
             <w:r>
               <w:rPr>
                 <w:rFonts w:ascii="Arial" w:eastAsia="Times New Roman" w:hAnsi="Arial" w:cs="Arial"/>
@@ -27597,9 +28749,12 @@
                 <w:szCs w:val="22"/>
                 <w:lang w:val="en-GB" w:eastAsia="zh-CN"/>
               </w:rPr>
-              <w:t xml:space="preserve">The unit of </w:t>
-            </w:r>
-            <w:r>
+              <w:t>, determining how long the planned route should be</w:t>
+            </w:r>
+          </w:p>
+          <w:p>
+            <w:pPr>
+              <w:spacing w:before="0" w:after="0"/>
               <w:rPr>
                 <w:rFonts w:ascii="Arial" w:eastAsia="Times New Roman" w:hAnsi="Arial" w:cs="Arial"/>
                 <w:color w:val="000000"/>
@@ -27607,8 +28762,7 @@
                 <w:szCs w:val="22"/>
                 <w:lang w:val="en-GB" w:eastAsia="zh-CN"/>
               </w:rPr>
-              <w:t>measure</w:t>
-            </w:r>
+            </w:pPr>
             <w:r>
               <w:rPr>
                 <w:rFonts w:ascii="Arial" w:eastAsia="Times New Roman" w:hAnsi="Arial" w:cs="Arial"/>
@@ -27617,7 +28771,37 @@
                 <w:szCs w:val="22"/>
                 <w:lang w:val="en-GB" w:eastAsia="zh-CN"/>
               </w:rPr>
+              <w:t xml:space="preserve">The unit of </w:t>
+            </w:r>
+            <w:r>
+              <w:rPr>
+                <w:rFonts w:ascii="Arial" w:eastAsia="Times New Roman" w:hAnsi="Arial" w:cs="Arial"/>
+                <w:color w:val="000000"/>
+                <w:sz w:val="22"/>
+                <w:szCs w:val="22"/>
+                <w:lang w:val="en-GB" w:eastAsia="zh-CN"/>
+              </w:rPr>
+              <w:t>measure</w:t>
+            </w:r>
+            <w:r>
+              <w:rPr>
+                <w:rFonts w:ascii="Arial" w:eastAsia="Times New Roman" w:hAnsi="Arial" w:cs="Arial"/>
+                <w:color w:val="000000"/>
+                <w:sz w:val="22"/>
+                <w:szCs w:val="22"/>
+                <w:lang w:val="en-GB" w:eastAsia="zh-CN"/>
+              </w:rPr>
               <w:t xml:space="preserve"> is </w:t>
+            </w:r>
+            <w:r>
+              <w:rPr>
+                <w:rFonts w:ascii="Arial" w:eastAsia="Times New Roman" w:hAnsi="Arial" w:cs="Arial"/>
+                <w:color w:val="000000"/>
+                <w:sz w:val="22"/>
+                <w:szCs w:val="22"/>
+                <w:lang w:val="en-GB" w:eastAsia="zh-CN"/>
+              </w:rPr>
+              <w:t xml:space="preserve">a </w:t>
             </w:r>
             <w:r>
               <w:rPr>
@@ -27844,7 +29028,7 @@
         </w:rPr>
         <w:t xml:space="preserve">: </w:t>
       </w:r>
-      <w:hyperlink r:id="rId7" w:history="1">
+      <w:hyperlink r:id="rId8" w:history="1">
         <w:r>
           <w:rPr>
             <w:rStyle w:val="Hyperlink"/>
@@ -33346,7 +34530,7 @@
 </file>
 
 <file path=customXml/itemProps1.xml><?xml version="1.0" encoding="utf-8"?>
-<ds:datastoreItem xmlns:ds="http://schemas.openxmlformats.org/officeDocument/2006/customXml" ds:itemID="{2FBA0F35-D764-4AD8-A896-7D2B3DF99A81}">
+<ds:datastoreItem xmlns:ds="http://schemas.openxmlformats.org/officeDocument/2006/customXml" ds:itemID="{E4AB2E52-A009-4A54-9ACF-3EC1E5C2BCC8}">
   <ds:schemaRefs>
     <ds:schemaRef ds:uri="http://schemas.openxmlformats.org/officeDocument/2006/bibliography"/>
   </ds:schemaRefs>

</xml_diff>